<commit_message>
manual de usuario (#32)
</commit_message>
<xml_diff>
--- a/Informes/Display POV.docx
+++ b/Informes/Display POV.docx
@@ -115,711 +115,1527 @@
         </w:rPr>
       </w:pPr>
     </w:p>
-    <w:p>
-      <w:pPr>
-        <w:pStyle w:val="Ttulo1"/>
-        <w:jc w:val="center"/>
-        <w:rPr>
-          <w:rFonts w:ascii="Arial" w:hAnsi="Arial" w:cs="Arial"/>
-          <w:sz w:val="44"/>
-          <w:szCs w:val="44"/>
-        </w:rPr>
-      </w:pPr>
-      <w:r>
-        <w:rPr>
-          <w:rFonts w:ascii="Arial" w:hAnsi="Arial" w:cs="Arial"/>
-        </w:rPr>
-        <w:br w:type="page"/>
-      </w:r>
-      <w:r>
-        <w:rPr>
-          <w:rFonts w:ascii="Arial" w:hAnsi="Arial" w:cs="Arial"/>
-          <w:sz w:val="44"/>
-          <w:szCs w:val="44"/>
-        </w:rPr>
-        <w:lastRenderedPageBreak/>
-        <w:t>INDICE</w:t>
-      </w:r>
-    </w:p>
-    <w:p>
-      <w:pPr>
-        <w:pStyle w:val="Ttulo2"/>
-        <w:numPr>
-          <w:ilvl w:val="0"/>
-          <w:numId w:val="15"/>
-        </w:numPr>
-        <w:spacing w:line="240" w:lineRule="auto"/>
-        <w:rPr>
-          <w:rFonts w:ascii="Arial" w:hAnsi="Arial" w:cs="Arial"/>
+    <w:sdt>
+      <w:sdtPr>
+        <w:id w:val="412704766"/>
+        <w:docPartObj>
+          <w:docPartGallery w:val="Table of Contents"/>
+          <w:docPartUnique/>
+        </w:docPartObj>
+      </w:sdtPr>
+      <w:sdtEndPr>
+        <w:rPr>
+          <w:rFonts w:asciiTheme="minorHAnsi" w:eastAsiaTheme="minorHAnsi" w:hAnsiTheme="minorHAnsi" w:cstheme="minorBidi"/>
+          <w:b w:val="0"/>
+          <w:bCs w:val="0"/>
           <w:color w:val="auto"/>
           <w:sz w:val="22"/>
           <w:szCs w:val="22"/>
-        </w:rPr>
-      </w:pPr>
-      <w:r>
-        <w:rPr>
-          <w:rFonts w:ascii="Arial" w:hAnsi="Arial" w:cs="Arial"/>
-          <w:color w:val="auto"/>
-          <w:sz w:val="22"/>
-          <w:szCs w:val="22"/>
-        </w:rPr>
-        <w:t>Descripción genera</w:t>
-      </w:r>
-      <w:r>
-        <w:rPr>
-          <w:rFonts w:ascii="Arial" w:hAnsi="Arial" w:cs="Arial"/>
-          <w:color w:val="auto"/>
-          <w:sz w:val="22"/>
-          <w:szCs w:val="22"/>
-        </w:rPr>
-        <w:t>l</w:t>
-      </w:r>
-    </w:p>
-    <w:p>
-      <w:pPr>
-        <w:pStyle w:val="Ttulo2"/>
-        <w:numPr>
-          <w:ilvl w:val="1"/>
-          <w:numId w:val="15"/>
-        </w:numPr>
-        <w:spacing w:line="120" w:lineRule="auto"/>
-        <w:rPr>
-          <w:rFonts w:ascii="Arial" w:hAnsi="Arial" w:cs="Arial"/>
-          <w:color w:val="auto"/>
-          <w:sz w:val="22"/>
-          <w:szCs w:val="22"/>
-        </w:rPr>
-      </w:pPr>
-      <w:r>
-        <w:rPr>
-          <w:rFonts w:ascii="Arial" w:hAnsi="Arial" w:cs="Arial"/>
-          <w:color w:val="auto"/>
-          <w:sz w:val="22"/>
-          <w:szCs w:val="22"/>
-        </w:rPr>
-        <w:t>Introducción teórica</w:t>
-      </w:r>
-    </w:p>
-    <w:p>
-      <w:pPr>
-        <w:pStyle w:val="Ttulo2"/>
-        <w:numPr>
-          <w:ilvl w:val="1"/>
-          <w:numId w:val="15"/>
-        </w:numPr>
-        <w:spacing w:line="120" w:lineRule="auto"/>
-        <w:rPr>
-          <w:rFonts w:ascii="Arial" w:hAnsi="Arial" w:cs="Arial"/>
-          <w:color w:val="auto"/>
-          <w:sz w:val="22"/>
-          <w:szCs w:val="22"/>
-        </w:rPr>
-      </w:pPr>
-      <w:r>
-        <w:rPr>
-          <w:rFonts w:ascii="Arial" w:hAnsi="Arial" w:cs="Arial"/>
-          <w:color w:val="auto"/>
-          <w:sz w:val="22"/>
-          <w:szCs w:val="22"/>
-        </w:rPr>
-        <w:t>Funcionamiento</w:t>
-      </w:r>
-    </w:p>
-    <w:p>
-      <w:pPr>
-        <w:pStyle w:val="Ttulo2"/>
-        <w:numPr>
-          <w:ilvl w:val="1"/>
-          <w:numId w:val="15"/>
-        </w:numPr>
-        <w:spacing w:line="120" w:lineRule="auto"/>
-        <w:rPr>
-          <w:rFonts w:ascii="Arial" w:hAnsi="Arial" w:cs="Arial"/>
-          <w:color w:val="auto"/>
-          <w:sz w:val="22"/>
-          <w:szCs w:val="22"/>
-        </w:rPr>
-      </w:pPr>
-      <w:r>
-        <w:rPr>
-          <w:rFonts w:ascii="Arial" w:hAnsi="Arial" w:cs="Arial"/>
-          <w:color w:val="auto"/>
-          <w:sz w:val="22"/>
-          <w:szCs w:val="22"/>
-        </w:rPr>
-        <w:t>Interfaz con el usuario</w:t>
-      </w:r>
-    </w:p>
-    <w:p>
-      <w:pPr>
-        <w:pStyle w:val="Ttulo2"/>
-        <w:numPr>
-          <w:ilvl w:val="1"/>
-          <w:numId w:val="15"/>
-        </w:numPr>
-        <w:spacing w:line="120" w:lineRule="auto"/>
-        <w:rPr>
-          <w:rFonts w:ascii="Arial" w:hAnsi="Arial" w:cs="Arial"/>
-          <w:color w:val="auto"/>
-          <w:sz w:val="22"/>
-          <w:szCs w:val="22"/>
-        </w:rPr>
-      </w:pPr>
-      <w:r>
-        <w:rPr>
-          <w:rFonts w:ascii="Arial" w:hAnsi="Arial" w:cs="Arial"/>
-          <w:color w:val="auto"/>
-          <w:sz w:val="22"/>
-          <w:szCs w:val="22"/>
-        </w:rPr>
-        <w:t xml:space="preserve">Operación </w:t>
-      </w:r>
-    </w:p>
-    <w:p>
-      <w:pPr>
-        <w:pStyle w:val="Ttulo2"/>
+          <w:lang w:val="es-ES"/>
+        </w:rPr>
+      </w:sdtEndPr>
+      <w:sdtContent>
+        <w:p>
+          <w:pPr>
+            <w:pStyle w:val="Ttulo2"/>
+            <w:rPr>
+              <w:sz w:val="36"/>
+              <w:szCs w:val="36"/>
+            </w:rPr>
+          </w:pPr>
+          <w:r>
+            <w:rPr>
+              <w:sz w:val="36"/>
+              <w:szCs w:val="36"/>
+            </w:rPr>
+            <w:t>INDICE</w:t>
+          </w:r>
+        </w:p>
+        <w:p/>
+        <w:p/>
+        <w:p>
+          <w:pPr>
+            <w:pStyle w:val="TDC1"/>
+            <w:tabs>
+              <w:tab w:val="left" w:pos="440"/>
+              <w:tab w:val="right" w:leader="dot" w:pos="8828"/>
+            </w:tabs>
+            <w:rPr>
+              <w:noProof/>
+            </w:rPr>
+          </w:pPr>
+          <w:r>
+            <w:rPr>
+              <w:lang w:val="es-ES"/>
+            </w:rPr>
+            <w:fldChar w:fldCharType="begin"/>
+          </w:r>
+          <w:r>
+            <w:rPr>
+              <w:lang w:val="es-ES"/>
+            </w:rPr>
+            <w:instrText xml:space="preserve"> TOC \o "1-3" \h \z \u </w:instrText>
+          </w:r>
+          <w:r>
+            <w:rPr>
+              <w:lang w:val="es-ES"/>
+            </w:rPr>
+            <w:fldChar w:fldCharType="separate"/>
+          </w:r>
+          <w:hyperlink w:anchor="_Toc532042879" w:history="1">
+            <w:r>
+              <w:rPr>
+                <w:rStyle w:val="Hipervnculo"/>
+                <w:rFonts w:ascii="Arial" w:hAnsi="Arial" w:cs="Arial"/>
+                <w:noProof/>
+              </w:rPr>
+              <w:t>1.</w:t>
+            </w:r>
+            <w:r>
+              <w:rPr>
+                <w:noProof/>
+              </w:rPr>
+              <w:tab/>
+            </w:r>
+            <w:r>
+              <w:rPr>
+                <w:rStyle w:val="Hipervnculo"/>
+                <w:rFonts w:ascii="Arial" w:hAnsi="Arial" w:cs="Arial"/>
+                <w:noProof/>
+              </w:rPr>
+              <w:t>Descripción general</w:t>
+            </w:r>
+            <w:r>
+              <w:rPr>
+                <w:noProof/>
+                <w:webHidden/>
+              </w:rPr>
+              <w:tab/>
+            </w:r>
+            <w:r>
+              <w:rPr>
+                <w:noProof/>
+                <w:webHidden/>
+              </w:rPr>
+              <w:fldChar w:fldCharType="begin"/>
+            </w:r>
+            <w:r>
+              <w:rPr>
+                <w:noProof/>
+                <w:webHidden/>
+              </w:rPr>
+              <w:instrText xml:space="preserve"> PAGEREF _Toc532042879 \h </w:instrText>
+            </w:r>
+            <w:r>
+              <w:rPr>
+                <w:noProof/>
+                <w:webHidden/>
+              </w:rPr>
+            </w:r>
+            <w:r>
+              <w:rPr>
+                <w:noProof/>
+                <w:webHidden/>
+              </w:rPr>
+              <w:fldChar w:fldCharType="separate"/>
+            </w:r>
+            <w:r>
+              <w:rPr>
+                <w:noProof/>
+                <w:webHidden/>
+              </w:rPr>
+              <w:t>3</w:t>
+            </w:r>
+            <w:r>
+              <w:rPr>
+                <w:noProof/>
+                <w:webHidden/>
+              </w:rPr>
+              <w:fldChar w:fldCharType="end"/>
+            </w:r>
+          </w:hyperlink>
+        </w:p>
+        <w:p>
+          <w:pPr>
+            <w:pStyle w:val="TDC2"/>
+            <w:tabs>
+              <w:tab w:val="left" w:pos="880"/>
+              <w:tab w:val="right" w:leader="dot" w:pos="8828"/>
+            </w:tabs>
+            <w:rPr>
+              <w:noProof/>
+            </w:rPr>
+          </w:pPr>
+          <w:hyperlink w:anchor="_Toc532042880" w:history="1">
+            <w:r>
+              <w:rPr>
+                <w:rStyle w:val="Hipervnculo"/>
+                <w:rFonts w:ascii="Arial" w:hAnsi="Arial" w:cs="Arial"/>
+                <w:noProof/>
+              </w:rPr>
+              <w:t>1.1.</w:t>
+            </w:r>
+            <w:r>
+              <w:rPr>
+                <w:noProof/>
+              </w:rPr>
+              <w:tab/>
+            </w:r>
+            <w:r>
+              <w:rPr>
+                <w:rStyle w:val="Hipervnculo"/>
+                <w:rFonts w:ascii="Arial" w:hAnsi="Arial" w:cs="Arial"/>
+                <w:noProof/>
+              </w:rPr>
+              <w:t>Introducción teórica</w:t>
+            </w:r>
+            <w:r>
+              <w:rPr>
+                <w:noProof/>
+                <w:webHidden/>
+              </w:rPr>
+              <w:tab/>
+            </w:r>
+            <w:r>
+              <w:rPr>
+                <w:noProof/>
+                <w:webHidden/>
+              </w:rPr>
+              <w:fldChar w:fldCharType="begin"/>
+            </w:r>
+            <w:r>
+              <w:rPr>
+                <w:noProof/>
+                <w:webHidden/>
+              </w:rPr>
+              <w:instrText xml:space="preserve"> PAGEREF _Toc532042880 \h </w:instrText>
+            </w:r>
+            <w:r>
+              <w:rPr>
+                <w:noProof/>
+                <w:webHidden/>
+              </w:rPr>
+            </w:r>
+            <w:r>
+              <w:rPr>
+                <w:noProof/>
+                <w:webHidden/>
+              </w:rPr>
+              <w:fldChar w:fldCharType="separate"/>
+            </w:r>
+            <w:r>
+              <w:rPr>
+                <w:noProof/>
+                <w:webHidden/>
+              </w:rPr>
+              <w:t>3</w:t>
+            </w:r>
+            <w:r>
+              <w:rPr>
+                <w:noProof/>
+                <w:webHidden/>
+              </w:rPr>
+              <w:fldChar w:fldCharType="end"/>
+            </w:r>
+          </w:hyperlink>
+        </w:p>
+        <w:p>
+          <w:pPr>
+            <w:pStyle w:val="TDC2"/>
+            <w:tabs>
+              <w:tab w:val="left" w:pos="880"/>
+              <w:tab w:val="right" w:leader="dot" w:pos="8828"/>
+            </w:tabs>
+            <w:rPr>
+              <w:noProof/>
+            </w:rPr>
+          </w:pPr>
+          <w:hyperlink w:anchor="_Toc532042881" w:history="1">
+            <w:r>
+              <w:rPr>
+                <w:rStyle w:val="Hipervnculo"/>
+                <w:rFonts w:ascii="Arial" w:hAnsi="Arial" w:cs="Arial"/>
+                <w:noProof/>
+              </w:rPr>
+              <w:t>1.2.</w:t>
+            </w:r>
+            <w:r>
+              <w:rPr>
+                <w:noProof/>
+              </w:rPr>
+              <w:tab/>
+            </w:r>
+            <w:r>
+              <w:rPr>
+                <w:rStyle w:val="Hipervnculo"/>
+                <w:rFonts w:ascii="Arial" w:hAnsi="Arial" w:cs="Arial"/>
+                <w:noProof/>
+              </w:rPr>
+              <w:t>Funcionamiento</w:t>
+            </w:r>
+            <w:r>
+              <w:rPr>
+                <w:noProof/>
+                <w:webHidden/>
+              </w:rPr>
+              <w:tab/>
+            </w:r>
+            <w:r>
+              <w:rPr>
+                <w:noProof/>
+                <w:webHidden/>
+              </w:rPr>
+              <w:fldChar w:fldCharType="begin"/>
+            </w:r>
+            <w:r>
+              <w:rPr>
+                <w:noProof/>
+                <w:webHidden/>
+              </w:rPr>
+              <w:instrText xml:space="preserve"> PAGEREF _Toc532042881 \h </w:instrText>
+            </w:r>
+            <w:r>
+              <w:rPr>
+                <w:noProof/>
+                <w:webHidden/>
+              </w:rPr>
+            </w:r>
+            <w:r>
+              <w:rPr>
+                <w:noProof/>
+                <w:webHidden/>
+              </w:rPr>
+              <w:fldChar w:fldCharType="separate"/>
+            </w:r>
+            <w:r>
+              <w:rPr>
+                <w:noProof/>
+                <w:webHidden/>
+              </w:rPr>
+              <w:t>3</w:t>
+            </w:r>
+            <w:r>
+              <w:rPr>
+                <w:noProof/>
+                <w:webHidden/>
+              </w:rPr>
+              <w:fldChar w:fldCharType="end"/>
+            </w:r>
+          </w:hyperlink>
+        </w:p>
+        <w:p>
+          <w:pPr>
+            <w:pStyle w:val="TDC2"/>
+            <w:tabs>
+              <w:tab w:val="left" w:pos="880"/>
+              <w:tab w:val="right" w:leader="dot" w:pos="8828"/>
+            </w:tabs>
+            <w:rPr>
+              <w:noProof/>
+            </w:rPr>
+          </w:pPr>
+          <w:hyperlink w:anchor="_Toc532042882" w:history="1">
+            <w:r>
+              <w:rPr>
+                <w:rStyle w:val="Hipervnculo"/>
+                <w:rFonts w:ascii="Arial" w:hAnsi="Arial" w:cs="Arial"/>
+                <w:noProof/>
+              </w:rPr>
+              <w:t>1.3.</w:t>
+            </w:r>
+            <w:r>
+              <w:rPr>
+                <w:noProof/>
+              </w:rPr>
+              <w:tab/>
+            </w:r>
+            <w:r>
+              <w:rPr>
+                <w:rStyle w:val="Hipervnculo"/>
+                <w:rFonts w:ascii="Arial" w:hAnsi="Arial" w:cs="Arial"/>
+                <w:noProof/>
+              </w:rPr>
+              <w:t>Interface con usuario:</w:t>
+            </w:r>
+            <w:r>
+              <w:rPr>
+                <w:noProof/>
+                <w:webHidden/>
+              </w:rPr>
+              <w:tab/>
+            </w:r>
+            <w:r>
+              <w:rPr>
+                <w:noProof/>
+                <w:webHidden/>
+              </w:rPr>
+              <w:fldChar w:fldCharType="begin"/>
+            </w:r>
+            <w:r>
+              <w:rPr>
+                <w:noProof/>
+                <w:webHidden/>
+              </w:rPr>
+              <w:instrText xml:space="preserve"> PAGEREF _Toc532042882 \h </w:instrText>
+            </w:r>
+            <w:r>
+              <w:rPr>
+                <w:noProof/>
+                <w:webHidden/>
+              </w:rPr>
+            </w:r>
+            <w:r>
+              <w:rPr>
+                <w:noProof/>
+                <w:webHidden/>
+              </w:rPr>
+              <w:fldChar w:fldCharType="separate"/>
+            </w:r>
+            <w:r>
+              <w:rPr>
+                <w:noProof/>
+                <w:webHidden/>
+              </w:rPr>
+              <w:t>3</w:t>
+            </w:r>
+            <w:r>
+              <w:rPr>
+                <w:noProof/>
+                <w:webHidden/>
+              </w:rPr>
+              <w:fldChar w:fldCharType="end"/>
+            </w:r>
+          </w:hyperlink>
+        </w:p>
+        <w:p>
+          <w:pPr>
+            <w:pStyle w:val="TDC2"/>
+            <w:tabs>
+              <w:tab w:val="left" w:pos="880"/>
+              <w:tab w:val="right" w:leader="dot" w:pos="8828"/>
+            </w:tabs>
+            <w:rPr>
+              <w:noProof/>
+            </w:rPr>
+          </w:pPr>
+          <w:hyperlink w:anchor="_Toc532042883" w:history="1">
+            <w:r>
+              <w:rPr>
+                <w:rStyle w:val="Hipervnculo"/>
+                <w:rFonts w:ascii="Arial" w:hAnsi="Arial" w:cs="Arial"/>
+                <w:noProof/>
+              </w:rPr>
+              <w:t>1.4.</w:t>
+            </w:r>
+            <w:r>
+              <w:rPr>
+                <w:noProof/>
+              </w:rPr>
+              <w:tab/>
+            </w:r>
+            <w:r>
+              <w:rPr>
+                <w:rStyle w:val="Hipervnculo"/>
+                <w:rFonts w:ascii="Arial" w:hAnsi="Arial" w:cs="Arial"/>
+                <w:noProof/>
+              </w:rPr>
+              <w:t>Operación:</w:t>
+            </w:r>
+            <w:r>
+              <w:rPr>
+                <w:noProof/>
+                <w:webHidden/>
+              </w:rPr>
+              <w:tab/>
+            </w:r>
+            <w:r>
+              <w:rPr>
+                <w:noProof/>
+                <w:webHidden/>
+              </w:rPr>
+              <w:fldChar w:fldCharType="begin"/>
+            </w:r>
+            <w:r>
+              <w:rPr>
+                <w:noProof/>
+                <w:webHidden/>
+              </w:rPr>
+              <w:instrText xml:space="preserve"> PAGEREF _Toc532042883 \h </w:instrText>
+            </w:r>
+            <w:r>
+              <w:rPr>
+                <w:noProof/>
+                <w:webHidden/>
+              </w:rPr>
+            </w:r>
+            <w:r>
+              <w:rPr>
+                <w:noProof/>
+                <w:webHidden/>
+              </w:rPr>
+              <w:fldChar w:fldCharType="separate"/>
+            </w:r>
+            <w:r>
+              <w:rPr>
+                <w:noProof/>
+                <w:webHidden/>
+              </w:rPr>
+              <w:t>3</w:t>
+            </w:r>
+            <w:r>
+              <w:rPr>
+                <w:noProof/>
+                <w:webHidden/>
+              </w:rPr>
+              <w:fldChar w:fldCharType="end"/>
+            </w:r>
+          </w:hyperlink>
+        </w:p>
+        <w:p>
+          <w:pPr>
+            <w:pStyle w:val="TDC1"/>
+            <w:tabs>
+              <w:tab w:val="left" w:pos="440"/>
+              <w:tab w:val="right" w:leader="dot" w:pos="8828"/>
+            </w:tabs>
+            <w:rPr>
+              <w:noProof/>
+            </w:rPr>
+          </w:pPr>
+          <w:hyperlink w:anchor="_Toc532042884" w:history="1">
+            <w:r>
+              <w:rPr>
+                <w:rStyle w:val="Hipervnculo"/>
+                <w:rFonts w:ascii="Arial" w:hAnsi="Arial" w:cs="Arial"/>
+                <w:noProof/>
+              </w:rPr>
+              <w:t>2.</w:t>
+            </w:r>
+            <w:r>
+              <w:rPr>
+                <w:noProof/>
+              </w:rPr>
+              <w:tab/>
+            </w:r>
+            <w:r>
+              <w:rPr>
+                <w:rStyle w:val="Hipervnculo"/>
+                <w:rFonts w:ascii="Arial" w:hAnsi="Arial" w:cs="Arial"/>
+                <w:noProof/>
+              </w:rPr>
+              <w:t>Hardware</w:t>
+            </w:r>
+            <w:r>
+              <w:rPr>
+                <w:noProof/>
+                <w:webHidden/>
+              </w:rPr>
+              <w:tab/>
+            </w:r>
+            <w:r>
+              <w:rPr>
+                <w:noProof/>
+                <w:webHidden/>
+              </w:rPr>
+              <w:fldChar w:fldCharType="begin"/>
+            </w:r>
+            <w:r>
+              <w:rPr>
+                <w:noProof/>
+                <w:webHidden/>
+              </w:rPr>
+              <w:instrText xml:space="preserve"> PAGEREF _Toc532042884 \h </w:instrText>
+            </w:r>
+            <w:r>
+              <w:rPr>
+                <w:noProof/>
+                <w:webHidden/>
+              </w:rPr>
+            </w:r>
+            <w:r>
+              <w:rPr>
+                <w:noProof/>
+                <w:webHidden/>
+              </w:rPr>
+              <w:fldChar w:fldCharType="separate"/>
+            </w:r>
+            <w:r>
+              <w:rPr>
+                <w:noProof/>
+                <w:webHidden/>
+              </w:rPr>
+              <w:t>4</w:t>
+            </w:r>
+            <w:r>
+              <w:rPr>
+                <w:noProof/>
+                <w:webHidden/>
+              </w:rPr>
+              <w:fldChar w:fldCharType="end"/>
+            </w:r>
+          </w:hyperlink>
+        </w:p>
+        <w:p>
+          <w:pPr>
+            <w:pStyle w:val="TDC2"/>
+            <w:tabs>
+              <w:tab w:val="left" w:pos="880"/>
+              <w:tab w:val="right" w:leader="dot" w:pos="8828"/>
+            </w:tabs>
+            <w:rPr>
+              <w:noProof/>
+            </w:rPr>
+          </w:pPr>
+          <w:hyperlink w:anchor="_Toc532042885" w:history="1">
+            <w:r>
+              <w:rPr>
+                <w:rStyle w:val="Hipervnculo"/>
+                <w:rFonts w:ascii="Arial" w:hAnsi="Arial" w:cs="Arial"/>
+                <w:noProof/>
+              </w:rPr>
+              <w:t>2.1.</w:t>
+            </w:r>
+            <w:r>
+              <w:rPr>
+                <w:noProof/>
+              </w:rPr>
+              <w:tab/>
+            </w:r>
+            <w:r>
+              <w:rPr>
+                <w:rStyle w:val="Hipervnculo"/>
+                <w:rFonts w:ascii="Arial" w:hAnsi="Arial" w:cs="Arial"/>
+                <w:noProof/>
+              </w:rPr>
+              <w:t>Diagrama en bloques</w:t>
+            </w:r>
+            <w:r>
+              <w:rPr>
+                <w:noProof/>
+                <w:webHidden/>
+              </w:rPr>
+              <w:tab/>
+            </w:r>
+            <w:r>
+              <w:rPr>
+                <w:noProof/>
+                <w:webHidden/>
+              </w:rPr>
+              <w:fldChar w:fldCharType="begin"/>
+            </w:r>
+            <w:r>
+              <w:rPr>
+                <w:noProof/>
+                <w:webHidden/>
+              </w:rPr>
+              <w:instrText xml:space="preserve"> PAGEREF _Toc532042885 \h </w:instrText>
+            </w:r>
+            <w:r>
+              <w:rPr>
+                <w:noProof/>
+                <w:webHidden/>
+              </w:rPr>
+            </w:r>
+            <w:r>
+              <w:rPr>
+                <w:noProof/>
+                <w:webHidden/>
+              </w:rPr>
+              <w:fldChar w:fldCharType="separate"/>
+            </w:r>
+            <w:r>
+              <w:rPr>
+                <w:noProof/>
+                <w:webHidden/>
+              </w:rPr>
+              <w:t>4</w:t>
+            </w:r>
+            <w:r>
+              <w:rPr>
+                <w:noProof/>
+                <w:webHidden/>
+              </w:rPr>
+              <w:fldChar w:fldCharType="end"/>
+            </w:r>
+          </w:hyperlink>
+        </w:p>
+        <w:p>
+          <w:pPr>
+            <w:pStyle w:val="TDC2"/>
+            <w:tabs>
+              <w:tab w:val="left" w:pos="880"/>
+              <w:tab w:val="right" w:leader="dot" w:pos="8828"/>
+            </w:tabs>
+            <w:rPr>
+              <w:noProof/>
+            </w:rPr>
+          </w:pPr>
+          <w:hyperlink w:anchor="_Toc532042886" w:history="1">
+            <w:r>
+              <w:rPr>
+                <w:rStyle w:val="Hipervnculo"/>
+                <w:rFonts w:ascii="Arial" w:hAnsi="Arial" w:cs="Arial"/>
+                <w:noProof/>
+              </w:rPr>
+              <w:t>2.2.</w:t>
+            </w:r>
+            <w:r>
+              <w:rPr>
+                <w:noProof/>
+              </w:rPr>
+              <w:tab/>
+            </w:r>
+            <w:r>
+              <w:rPr>
+                <w:rStyle w:val="Hipervnculo"/>
+                <w:rFonts w:ascii="Arial" w:hAnsi="Arial" w:cs="Arial"/>
+                <w:noProof/>
+              </w:rPr>
+              <w:t>Descripción de hardware</w:t>
+            </w:r>
+            <w:r>
+              <w:rPr>
+                <w:noProof/>
+                <w:webHidden/>
+              </w:rPr>
+              <w:tab/>
+            </w:r>
+            <w:r>
+              <w:rPr>
+                <w:noProof/>
+                <w:webHidden/>
+              </w:rPr>
+              <w:fldChar w:fldCharType="begin"/>
+            </w:r>
+            <w:r>
+              <w:rPr>
+                <w:noProof/>
+                <w:webHidden/>
+              </w:rPr>
+              <w:instrText xml:space="preserve"> PAGEREF _Toc532042886 \h </w:instrText>
+            </w:r>
+            <w:r>
+              <w:rPr>
+                <w:noProof/>
+                <w:webHidden/>
+              </w:rPr>
+            </w:r>
+            <w:r>
+              <w:rPr>
+                <w:noProof/>
+                <w:webHidden/>
+              </w:rPr>
+              <w:fldChar w:fldCharType="separate"/>
+            </w:r>
+            <w:r>
+              <w:rPr>
+                <w:noProof/>
+                <w:webHidden/>
+              </w:rPr>
+              <w:t>5</w:t>
+            </w:r>
+            <w:r>
+              <w:rPr>
+                <w:noProof/>
+                <w:webHidden/>
+              </w:rPr>
+              <w:fldChar w:fldCharType="end"/>
+            </w:r>
+          </w:hyperlink>
+        </w:p>
+        <w:p>
+          <w:pPr>
+            <w:pStyle w:val="TDC2"/>
+            <w:tabs>
+              <w:tab w:val="left" w:pos="880"/>
+              <w:tab w:val="right" w:leader="dot" w:pos="8828"/>
+            </w:tabs>
+            <w:rPr>
+              <w:noProof/>
+            </w:rPr>
+          </w:pPr>
+          <w:hyperlink w:anchor="_Toc532042904" w:history="1">
+            <w:r>
+              <w:rPr>
+                <w:rStyle w:val="Hipervnculo"/>
+                <w:rFonts w:ascii="Arial" w:hAnsi="Arial" w:cs="Arial"/>
+                <w:noProof/>
+              </w:rPr>
+              <w:t>2.3.</w:t>
+            </w:r>
+            <w:r>
+              <w:rPr>
+                <w:noProof/>
+              </w:rPr>
+              <w:tab/>
+            </w:r>
+            <w:r>
+              <w:rPr>
+                <w:rStyle w:val="Hipervnculo"/>
+                <w:rFonts w:ascii="Arial" w:hAnsi="Arial" w:cs="Arial"/>
+                <w:noProof/>
+              </w:rPr>
+              <w:t>Circuito impreso</w:t>
+            </w:r>
+            <w:r>
+              <w:rPr>
+                <w:noProof/>
+                <w:webHidden/>
+              </w:rPr>
+              <w:tab/>
+            </w:r>
+            <w:r>
+              <w:rPr>
+                <w:noProof/>
+                <w:webHidden/>
+              </w:rPr>
+              <w:fldChar w:fldCharType="begin"/>
+            </w:r>
+            <w:r>
+              <w:rPr>
+                <w:noProof/>
+                <w:webHidden/>
+              </w:rPr>
+              <w:instrText xml:space="preserve"> PAGEREF _Toc532042904 \h </w:instrText>
+            </w:r>
+            <w:r>
+              <w:rPr>
+                <w:noProof/>
+                <w:webHidden/>
+              </w:rPr>
+            </w:r>
+            <w:r>
+              <w:rPr>
+                <w:noProof/>
+                <w:webHidden/>
+              </w:rPr>
+              <w:fldChar w:fldCharType="separate"/>
+            </w:r>
+            <w:r>
+              <w:rPr>
+                <w:noProof/>
+                <w:webHidden/>
+              </w:rPr>
+              <w:t>7</w:t>
+            </w:r>
+            <w:r>
+              <w:rPr>
+                <w:noProof/>
+                <w:webHidden/>
+              </w:rPr>
+              <w:fldChar w:fldCharType="end"/>
+            </w:r>
+          </w:hyperlink>
+        </w:p>
+        <w:p>
+          <w:pPr>
+            <w:pStyle w:val="TDC1"/>
+            <w:tabs>
+              <w:tab w:val="left" w:pos="440"/>
+              <w:tab w:val="right" w:leader="dot" w:pos="8828"/>
+            </w:tabs>
+            <w:rPr>
+              <w:noProof/>
+            </w:rPr>
+          </w:pPr>
+          <w:hyperlink w:anchor="_Toc532042907" w:history="1">
+            <w:r>
+              <w:rPr>
+                <w:rStyle w:val="Hipervnculo"/>
+                <w:rFonts w:ascii="Arial" w:hAnsi="Arial" w:cs="Arial"/>
+                <w:noProof/>
+              </w:rPr>
+              <w:t>3.</w:t>
+            </w:r>
+            <w:r>
+              <w:rPr>
+                <w:noProof/>
+              </w:rPr>
+              <w:tab/>
+            </w:r>
+            <w:r>
+              <w:rPr>
+                <w:rStyle w:val="Hipervnculo"/>
+                <w:rFonts w:ascii="Arial" w:hAnsi="Arial" w:cs="Arial"/>
+                <w:noProof/>
+              </w:rPr>
+              <w:t>Software</w:t>
+            </w:r>
+            <w:r>
+              <w:rPr>
+                <w:noProof/>
+                <w:webHidden/>
+              </w:rPr>
+              <w:tab/>
+            </w:r>
+            <w:r>
+              <w:rPr>
+                <w:noProof/>
+                <w:webHidden/>
+              </w:rPr>
+              <w:fldChar w:fldCharType="begin"/>
+            </w:r>
+            <w:r>
+              <w:rPr>
+                <w:noProof/>
+                <w:webHidden/>
+              </w:rPr>
+              <w:instrText xml:space="preserve"> PAGEREF _Toc532042907 \h </w:instrText>
+            </w:r>
+            <w:r>
+              <w:rPr>
+                <w:noProof/>
+                <w:webHidden/>
+              </w:rPr>
+            </w:r>
+            <w:r>
+              <w:rPr>
+                <w:noProof/>
+                <w:webHidden/>
+              </w:rPr>
+              <w:fldChar w:fldCharType="separate"/>
+            </w:r>
+            <w:r>
+              <w:rPr>
+                <w:noProof/>
+                <w:webHidden/>
+              </w:rPr>
+              <w:t>8</w:t>
+            </w:r>
+            <w:r>
+              <w:rPr>
+                <w:noProof/>
+                <w:webHidden/>
+              </w:rPr>
+              <w:fldChar w:fldCharType="end"/>
+            </w:r>
+          </w:hyperlink>
+        </w:p>
+        <w:p>
+          <w:pPr>
+            <w:pStyle w:val="TDC2"/>
+            <w:tabs>
+              <w:tab w:val="left" w:pos="880"/>
+              <w:tab w:val="right" w:leader="dot" w:pos="8828"/>
+            </w:tabs>
+            <w:rPr>
+              <w:noProof/>
+            </w:rPr>
+          </w:pPr>
+          <w:hyperlink w:anchor="_Toc532042908" w:history="1">
+            <w:r>
+              <w:rPr>
+                <w:rStyle w:val="Hipervnculo"/>
+                <w:rFonts w:ascii="Arial" w:hAnsi="Arial" w:cs="Arial"/>
+                <w:noProof/>
+              </w:rPr>
+              <w:t>3.1.</w:t>
+            </w:r>
+            <w:r>
+              <w:rPr>
+                <w:noProof/>
+              </w:rPr>
+              <w:tab/>
+            </w:r>
+            <w:r>
+              <w:rPr>
+                <w:rStyle w:val="Hipervnculo"/>
+                <w:rFonts w:ascii="Arial" w:hAnsi="Arial" w:cs="Arial"/>
+                <w:noProof/>
+              </w:rPr>
+              <w:t>Software Microcontrolador</w:t>
+            </w:r>
+            <w:r>
+              <w:rPr>
+                <w:noProof/>
+                <w:webHidden/>
+              </w:rPr>
+              <w:tab/>
+            </w:r>
+            <w:r>
+              <w:rPr>
+                <w:noProof/>
+                <w:webHidden/>
+              </w:rPr>
+              <w:fldChar w:fldCharType="begin"/>
+            </w:r>
+            <w:r>
+              <w:rPr>
+                <w:noProof/>
+                <w:webHidden/>
+              </w:rPr>
+              <w:instrText xml:space="preserve"> PAGEREF _Toc532042908 \h </w:instrText>
+            </w:r>
+            <w:r>
+              <w:rPr>
+                <w:noProof/>
+                <w:webHidden/>
+              </w:rPr>
+            </w:r>
+            <w:r>
+              <w:rPr>
+                <w:noProof/>
+                <w:webHidden/>
+              </w:rPr>
+              <w:fldChar w:fldCharType="separate"/>
+            </w:r>
+            <w:r>
+              <w:rPr>
+                <w:noProof/>
+                <w:webHidden/>
+              </w:rPr>
+              <w:t>8</w:t>
+            </w:r>
+            <w:r>
+              <w:rPr>
+                <w:noProof/>
+                <w:webHidden/>
+              </w:rPr>
+              <w:fldChar w:fldCharType="end"/>
+            </w:r>
+          </w:hyperlink>
+        </w:p>
+        <w:p>
+          <w:pPr>
+            <w:pStyle w:val="TDC1"/>
+            <w:tabs>
+              <w:tab w:val="left" w:pos="440"/>
+              <w:tab w:val="right" w:leader="dot" w:pos="8828"/>
+            </w:tabs>
+            <w:rPr>
+              <w:noProof/>
+            </w:rPr>
+          </w:pPr>
+          <w:hyperlink w:anchor="_Toc532042909" w:history="1">
+            <w:r>
+              <w:rPr>
+                <w:rStyle w:val="Hipervnculo"/>
+                <w:rFonts w:ascii="Arial" w:hAnsi="Arial" w:cs="Arial"/>
+                <w:noProof/>
+              </w:rPr>
+              <w:t>4.</w:t>
+            </w:r>
+            <w:r>
+              <w:rPr>
+                <w:noProof/>
+              </w:rPr>
+              <w:tab/>
+            </w:r>
+            <w:r>
+              <w:rPr>
+                <w:rStyle w:val="Hipervnculo"/>
+                <w:rFonts w:ascii="Arial" w:hAnsi="Arial" w:cs="Arial"/>
+                <w:noProof/>
+              </w:rPr>
+              <w:t>Problemas durante el desarrollo</w:t>
+            </w:r>
+            <w:r>
+              <w:rPr>
+                <w:noProof/>
+                <w:webHidden/>
+              </w:rPr>
+              <w:tab/>
+            </w:r>
+            <w:r>
+              <w:rPr>
+                <w:noProof/>
+                <w:webHidden/>
+              </w:rPr>
+              <w:fldChar w:fldCharType="begin"/>
+            </w:r>
+            <w:r>
+              <w:rPr>
+                <w:noProof/>
+                <w:webHidden/>
+              </w:rPr>
+              <w:instrText xml:space="preserve"> PAGEREF _Toc532042909 \h </w:instrText>
+            </w:r>
+            <w:r>
+              <w:rPr>
+                <w:noProof/>
+                <w:webHidden/>
+              </w:rPr>
+            </w:r>
+            <w:r>
+              <w:rPr>
+                <w:noProof/>
+                <w:webHidden/>
+              </w:rPr>
+              <w:fldChar w:fldCharType="separate"/>
+            </w:r>
+            <w:r>
+              <w:rPr>
+                <w:noProof/>
+                <w:webHidden/>
+              </w:rPr>
+              <w:t>8</w:t>
+            </w:r>
+            <w:r>
+              <w:rPr>
+                <w:noProof/>
+                <w:webHidden/>
+              </w:rPr>
+              <w:fldChar w:fldCharType="end"/>
+            </w:r>
+          </w:hyperlink>
+        </w:p>
+        <w:p>
+          <w:pPr>
+            <w:pStyle w:val="TDC2"/>
+            <w:tabs>
+              <w:tab w:val="left" w:pos="880"/>
+              <w:tab w:val="right" w:leader="dot" w:pos="8828"/>
+            </w:tabs>
+            <w:rPr>
+              <w:noProof/>
+            </w:rPr>
+          </w:pPr>
+          <w:hyperlink w:anchor="_Toc532042910" w:history="1">
+            <w:r>
+              <w:rPr>
+                <w:rStyle w:val="Hipervnculo"/>
+                <w:rFonts w:ascii="Arial" w:hAnsi="Arial" w:cs="Arial"/>
+                <w:noProof/>
+              </w:rPr>
+              <w:t>4.1</w:t>
+            </w:r>
+            <w:r>
+              <w:rPr>
+                <w:noProof/>
+              </w:rPr>
+              <w:tab/>
+            </w:r>
+            <w:r>
+              <w:rPr>
+                <w:rStyle w:val="Hipervnculo"/>
+                <w:rFonts w:ascii="Arial" w:hAnsi="Arial" w:cs="Arial"/>
+                <w:noProof/>
+              </w:rPr>
+              <w:t>Hardware</w:t>
+            </w:r>
+            <w:r>
+              <w:rPr>
+                <w:noProof/>
+                <w:webHidden/>
+              </w:rPr>
+              <w:tab/>
+            </w:r>
+            <w:r>
+              <w:rPr>
+                <w:noProof/>
+                <w:webHidden/>
+              </w:rPr>
+              <w:fldChar w:fldCharType="begin"/>
+            </w:r>
+            <w:r>
+              <w:rPr>
+                <w:noProof/>
+                <w:webHidden/>
+              </w:rPr>
+              <w:instrText xml:space="preserve"> PAGEREF _Toc532042910 \h </w:instrText>
+            </w:r>
+            <w:r>
+              <w:rPr>
+                <w:noProof/>
+                <w:webHidden/>
+              </w:rPr>
+            </w:r>
+            <w:r>
+              <w:rPr>
+                <w:noProof/>
+                <w:webHidden/>
+              </w:rPr>
+              <w:fldChar w:fldCharType="separate"/>
+            </w:r>
+            <w:r>
+              <w:rPr>
+                <w:noProof/>
+                <w:webHidden/>
+              </w:rPr>
+              <w:t>8</w:t>
+            </w:r>
+            <w:r>
+              <w:rPr>
+                <w:noProof/>
+                <w:webHidden/>
+              </w:rPr>
+              <w:fldChar w:fldCharType="end"/>
+            </w:r>
+          </w:hyperlink>
+        </w:p>
+        <w:p>
+          <w:pPr>
+            <w:pStyle w:val="TDC2"/>
+            <w:tabs>
+              <w:tab w:val="left" w:pos="880"/>
+              <w:tab w:val="right" w:leader="dot" w:pos="8828"/>
+            </w:tabs>
+            <w:rPr>
+              <w:noProof/>
+            </w:rPr>
+          </w:pPr>
+          <w:hyperlink w:anchor="_Toc532042911" w:history="1">
+            <w:r>
+              <w:rPr>
+                <w:rStyle w:val="Hipervnculo"/>
+                <w:rFonts w:ascii="Arial" w:hAnsi="Arial" w:cs="Arial"/>
+                <w:noProof/>
+              </w:rPr>
+              <w:t>4.2</w:t>
+            </w:r>
+            <w:r>
+              <w:rPr>
+                <w:noProof/>
+              </w:rPr>
+              <w:tab/>
+            </w:r>
+            <w:r>
+              <w:rPr>
+                <w:rStyle w:val="Hipervnculo"/>
+                <w:rFonts w:ascii="Arial" w:hAnsi="Arial" w:cs="Arial"/>
+                <w:noProof/>
+              </w:rPr>
+              <w:t>Software PC</w:t>
+            </w:r>
+            <w:r>
+              <w:rPr>
+                <w:noProof/>
+                <w:webHidden/>
+              </w:rPr>
+              <w:tab/>
+            </w:r>
+            <w:r>
+              <w:rPr>
+                <w:noProof/>
+                <w:webHidden/>
+              </w:rPr>
+              <w:fldChar w:fldCharType="begin"/>
+            </w:r>
+            <w:r>
+              <w:rPr>
+                <w:noProof/>
+                <w:webHidden/>
+              </w:rPr>
+              <w:instrText xml:space="preserve"> PAGEREF _Toc532042911 \h </w:instrText>
+            </w:r>
+            <w:r>
+              <w:rPr>
+                <w:noProof/>
+                <w:webHidden/>
+              </w:rPr>
+            </w:r>
+            <w:r>
+              <w:rPr>
+                <w:noProof/>
+                <w:webHidden/>
+              </w:rPr>
+              <w:fldChar w:fldCharType="separate"/>
+            </w:r>
+            <w:r>
+              <w:rPr>
+                <w:noProof/>
+                <w:webHidden/>
+              </w:rPr>
+              <w:t>9</w:t>
+            </w:r>
+            <w:r>
+              <w:rPr>
+                <w:noProof/>
+                <w:webHidden/>
+              </w:rPr>
+              <w:fldChar w:fldCharType="end"/>
+            </w:r>
+          </w:hyperlink>
+        </w:p>
+        <w:p>
+          <w:pPr>
+            <w:pStyle w:val="TDC2"/>
+            <w:tabs>
+              <w:tab w:val="left" w:pos="880"/>
+              <w:tab w:val="right" w:leader="dot" w:pos="8828"/>
+            </w:tabs>
+            <w:rPr>
+              <w:noProof/>
+            </w:rPr>
+          </w:pPr>
+          <w:hyperlink w:anchor="_Toc532042912" w:history="1">
+            <w:r>
+              <w:rPr>
+                <w:rStyle w:val="Hipervnculo"/>
+                <w:rFonts w:ascii="Arial" w:hAnsi="Arial" w:cs="Arial"/>
+                <w:noProof/>
+              </w:rPr>
+              <w:t>4.3</w:t>
+            </w:r>
+            <w:r>
+              <w:rPr>
+                <w:noProof/>
+              </w:rPr>
+              <w:tab/>
+            </w:r>
+            <w:r>
+              <w:rPr>
+                <w:rStyle w:val="Hipervnculo"/>
+                <w:rFonts w:ascii="Arial" w:hAnsi="Arial" w:cs="Arial"/>
+                <w:noProof/>
+              </w:rPr>
+              <w:t>Software Microcontrolador</w:t>
+            </w:r>
+            <w:r>
+              <w:rPr>
+                <w:noProof/>
+                <w:webHidden/>
+              </w:rPr>
+              <w:tab/>
+            </w:r>
+            <w:r>
+              <w:rPr>
+                <w:noProof/>
+                <w:webHidden/>
+              </w:rPr>
+              <w:fldChar w:fldCharType="begin"/>
+            </w:r>
+            <w:r>
+              <w:rPr>
+                <w:noProof/>
+                <w:webHidden/>
+              </w:rPr>
+              <w:instrText xml:space="preserve"> PAGEREF _Toc532042912 \h </w:instrText>
+            </w:r>
+            <w:r>
+              <w:rPr>
+                <w:noProof/>
+                <w:webHidden/>
+              </w:rPr>
+            </w:r>
+            <w:r>
+              <w:rPr>
+                <w:noProof/>
+                <w:webHidden/>
+              </w:rPr>
+              <w:fldChar w:fldCharType="separate"/>
+            </w:r>
+            <w:r>
+              <w:rPr>
+                <w:noProof/>
+                <w:webHidden/>
+              </w:rPr>
+              <w:t>9</w:t>
+            </w:r>
+            <w:r>
+              <w:rPr>
+                <w:noProof/>
+                <w:webHidden/>
+              </w:rPr>
+              <w:fldChar w:fldCharType="end"/>
+            </w:r>
+          </w:hyperlink>
+        </w:p>
+        <w:p>
+          <w:pPr>
+            <w:pStyle w:val="TDC1"/>
+            <w:tabs>
+              <w:tab w:val="left" w:pos="440"/>
+              <w:tab w:val="right" w:leader="dot" w:pos="8828"/>
+            </w:tabs>
+            <w:rPr>
+              <w:noProof/>
+            </w:rPr>
+          </w:pPr>
+          <w:hyperlink w:anchor="_Toc532042913" w:history="1">
+            <w:r>
+              <w:rPr>
+                <w:rStyle w:val="Hipervnculo"/>
+                <w:rFonts w:ascii="Arial" w:hAnsi="Arial" w:cs="Arial"/>
+                <w:noProof/>
+              </w:rPr>
+              <w:t>5.</w:t>
+            </w:r>
+            <w:r>
+              <w:rPr>
+                <w:noProof/>
+              </w:rPr>
+              <w:tab/>
+            </w:r>
+            <w:r>
+              <w:rPr>
+                <w:rStyle w:val="Hipervnculo"/>
+                <w:rFonts w:ascii="Arial" w:hAnsi="Arial" w:cs="Arial"/>
+                <w:noProof/>
+              </w:rPr>
+              <w:t>Software Utilizado</w:t>
+            </w:r>
+            <w:r>
+              <w:rPr>
+                <w:noProof/>
+                <w:webHidden/>
+              </w:rPr>
+              <w:tab/>
+            </w:r>
+            <w:r>
+              <w:rPr>
+                <w:noProof/>
+                <w:webHidden/>
+              </w:rPr>
+              <w:fldChar w:fldCharType="begin"/>
+            </w:r>
+            <w:r>
+              <w:rPr>
+                <w:noProof/>
+                <w:webHidden/>
+              </w:rPr>
+              <w:instrText xml:space="preserve"> PAGEREF _Toc532042913 \h </w:instrText>
+            </w:r>
+            <w:r>
+              <w:rPr>
+                <w:noProof/>
+                <w:webHidden/>
+              </w:rPr>
+            </w:r>
+            <w:r>
+              <w:rPr>
+                <w:noProof/>
+                <w:webHidden/>
+              </w:rPr>
+              <w:fldChar w:fldCharType="separate"/>
+            </w:r>
+            <w:r>
+              <w:rPr>
+                <w:noProof/>
+                <w:webHidden/>
+              </w:rPr>
+              <w:t>9</w:t>
+            </w:r>
+            <w:r>
+              <w:rPr>
+                <w:noProof/>
+                <w:webHidden/>
+              </w:rPr>
+              <w:fldChar w:fldCharType="end"/>
+            </w:r>
+          </w:hyperlink>
+        </w:p>
+        <w:p>
+          <w:pPr>
+            <w:pStyle w:val="TDC1"/>
+            <w:tabs>
+              <w:tab w:val="left" w:pos="440"/>
+              <w:tab w:val="right" w:leader="dot" w:pos="8828"/>
+            </w:tabs>
+            <w:rPr>
+              <w:noProof/>
+            </w:rPr>
+          </w:pPr>
+          <w:hyperlink w:anchor="_Toc532042914" w:history="1">
+            <w:r>
+              <w:rPr>
+                <w:rStyle w:val="Hipervnculo"/>
+                <w:rFonts w:ascii="Arial" w:hAnsi="Arial" w:cs="Arial"/>
+                <w:noProof/>
+              </w:rPr>
+              <w:t>6.</w:t>
+            </w:r>
+            <w:r>
+              <w:rPr>
+                <w:noProof/>
+              </w:rPr>
+              <w:tab/>
+            </w:r>
+            <w:r>
+              <w:rPr>
+                <w:rStyle w:val="Hipervnculo"/>
+                <w:rFonts w:ascii="Arial" w:hAnsi="Arial" w:cs="Arial"/>
+                <w:noProof/>
+              </w:rPr>
+              <w:t>Referencias</w:t>
+            </w:r>
+            <w:r>
+              <w:rPr>
+                <w:noProof/>
+                <w:webHidden/>
+              </w:rPr>
+              <w:tab/>
+            </w:r>
+            <w:r>
+              <w:rPr>
+                <w:noProof/>
+                <w:webHidden/>
+              </w:rPr>
+              <w:fldChar w:fldCharType="begin"/>
+            </w:r>
+            <w:r>
+              <w:rPr>
+                <w:noProof/>
+                <w:webHidden/>
+              </w:rPr>
+              <w:instrText xml:space="preserve"> PAGEREF _Toc532042914 \h </w:instrText>
+            </w:r>
+            <w:r>
+              <w:rPr>
+                <w:noProof/>
+                <w:webHidden/>
+              </w:rPr>
+            </w:r>
+            <w:r>
+              <w:rPr>
+                <w:noProof/>
+                <w:webHidden/>
+              </w:rPr>
+              <w:fldChar w:fldCharType="separate"/>
+            </w:r>
+            <w:r>
+              <w:rPr>
+                <w:noProof/>
+                <w:webHidden/>
+              </w:rPr>
+              <w:t>10</w:t>
+            </w:r>
+            <w:r>
+              <w:rPr>
+                <w:noProof/>
+                <w:webHidden/>
+              </w:rPr>
+              <w:fldChar w:fldCharType="end"/>
+            </w:r>
+          </w:hyperlink>
+        </w:p>
+        <w:p>
+          <w:pPr>
+            <w:rPr>
+              <w:lang w:val="es-ES"/>
+            </w:rPr>
+          </w:pPr>
+          <w:r>
+            <w:rPr>
+              <w:lang w:val="es-ES"/>
+            </w:rPr>
+            <w:fldChar w:fldCharType="end"/>
+          </w:r>
+        </w:p>
+      </w:sdtContent>
+    </w:sdt>
+    <w:p>
+      <w:pPr>
+        <w:pStyle w:val="Ttulo1"/>
+        <w:rPr>
+          <w:rFonts w:ascii="Arial" w:hAnsi="Arial" w:cs="Arial"/>
+        </w:rPr>
+      </w:pPr>
+    </w:p>
+    <w:p>
+      <w:pPr>
+        <w:rPr>
+          <w:rFonts w:ascii="Arial" w:hAnsi="Arial" w:cs="Arial"/>
+        </w:rPr>
+      </w:pPr>
+    </w:p>
+    <w:p>
+      <w:pPr>
+        <w:pStyle w:val="Ttulo1"/>
         <w:numPr>
           <w:ilvl w:val="0"/>
-          <w:numId w:val="15"/>
+          <w:numId w:val="18"/>
         </w:numPr>
-        <w:spacing w:line="120" w:lineRule="auto"/>
-        <w:rPr>
-          <w:rFonts w:ascii="Arial" w:hAnsi="Arial" w:cs="Arial"/>
-          <w:color w:val="auto"/>
-          <w:sz w:val="22"/>
-          <w:szCs w:val="22"/>
-        </w:rPr>
-      </w:pPr>
-      <w:r>
-        <w:rPr>
-          <w:rFonts w:ascii="Arial" w:hAnsi="Arial" w:cs="Arial"/>
-          <w:color w:val="auto"/>
-          <w:sz w:val="22"/>
-          <w:szCs w:val="22"/>
-        </w:rPr>
-        <w:t>Hardware</w:t>
-      </w:r>
-    </w:p>
-    <w:p>
-      <w:pPr>
-        <w:pStyle w:val="Ttulo2"/>
-        <w:numPr>
-          <w:ilvl w:val="1"/>
-          <w:numId w:val="15"/>
-        </w:numPr>
-        <w:spacing w:line="120" w:lineRule="auto"/>
-        <w:rPr>
-          <w:rFonts w:ascii="Arial" w:hAnsi="Arial" w:cs="Arial"/>
-          <w:color w:val="auto"/>
-          <w:sz w:val="22"/>
-          <w:szCs w:val="22"/>
-        </w:rPr>
-      </w:pPr>
-      <w:r>
-        <w:rPr>
-          <w:rFonts w:ascii="Arial" w:hAnsi="Arial" w:cs="Arial"/>
-          <w:color w:val="auto"/>
-          <w:sz w:val="22"/>
-          <w:szCs w:val="22"/>
-        </w:rPr>
-        <w:t>Diagrama en bloques</w:t>
-      </w:r>
-    </w:p>
-    <w:p>
-      <w:pPr>
-        <w:pStyle w:val="Ttulo2"/>
-        <w:numPr>
-          <w:ilvl w:val="1"/>
-          <w:numId w:val="15"/>
-        </w:numPr>
-        <w:spacing w:line="120" w:lineRule="auto"/>
-        <w:rPr>
-          <w:rFonts w:ascii="Arial" w:hAnsi="Arial" w:cs="Arial"/>
-          <w:color w:val="auto"/>
-          <w:sz w:val="22"/>
-          <w:szCs w:val="22"/>
-        </w:rPr>
-      </w:pPr>
-      <w:r>
-        <w:rPr>
-          <w:rFonts w:ascii="Arial" w:hAnsi="Arial" w:cs="Arial"/>
-          <w:color w:val="auto"/>
-          <w:sz w:val="22"/>
-          <w:szCs w:val="22"/>
-        </w:rPr>
-        <w:t>Descripción de hardware</w:t>
-      </w:r>
-    </w:p>
-    <w:p>
-      <w:pPr>
-        <w:pStyle w:val="Ttulo2"/>
-        <w:numPr>
-          <w:ilvl w:val="1"/>
-          <w:numId w:val="15"/>
-        </w:numPr>
-        <w:spacing w:line="120" w:lineRule="auto"/>
-        <w:rPr>
-          <w:rFonts w:ascii="Arial" w:hAnsi="Arial" w:cs="Arial"/>
-          <w:color w:val="auto"/>
-          <w:sz w:val="22"/>
-          <w:szCs w:val="22"/>
-        </w:rPr>
-      </w:pPr>
-      <w:r>
-        <w:rPr>
-          <w:rFonts w:ascii="Arial" w:hAnsi="Arial" w:cs="Arial"/>
-          <w:color w:val="auto"/>
-          <w:sz w:val="22"/>
-          <w:szCs w:val="22"/>
-        </w:rPr>
-        <w:t>Circuito Impreso</w:t>
-      </w:r>
-    </w:p>
-    <w:p>
-      <w:pPr>
-        <w:pStyle w:val="Ttulo2"/>
-        <w:numPr>
-          <w:ilvl w:val="0"/>
-          <w:numId w:val="15"/>
-        </w:numPr>
-        <w:spacing w:line="120" w:lineRule="auto"/>
-        <w:rPr>
-          <w:rFonts w:ascii="Arial" w:hAnsi="Arial" w:cs="Arial"/>
-          <w:color w:val="auto"/>
-          <w:sz w:val="22"/>
-          <w:szCs w:val="22"/>
-        </w:rPr>
-      </w:pPr>
-      <w:r>
-        <w:rPr>
-          <w:rFonts w:ascii="Arial" w:hAnsi="Arial" w:cs="Arial"/>
-          <w:color w:val="auto"/>
-          <w:sz w:val="22"/>
-          <w:szCs w:val="22"/>
-        </w:rPr>
-        <w:t>Software</w:t>
-      </w:r>
-    </w:p>
-    <w:p>
-      <w:pPr>
-        <w:pStyle w:val="Ttulo2"/>
-        <w:numPr>
-          <w:ilvl w:val="1"/>
-          <w:numId w:val="15"/>
-        </w:numPr>
-        <w:spacing w:line="120" w:lineRule="auto"/>
-        <w:rPr>
-          <w:rFonts w:ascii="Arial" w:hAnsi="Arial" w:cs="Arial"/>
-          <w:color w:val="auto"/>
-          <w:sz w:val="22"/>
-          <w:szCs w:val="22"/>
-        </w:rPr>
-      </w:pPr>
-      <w:r>
-        <w:rPr>
-          <w:rFonts w:ascii="Arial" w:hAnsi="Arial" w:cs="Arial"/>
-          <w:color w:val="auto"/>
-          <w:sz w:val="22"/>
-          <w:szCs w:val="22"/>
-        </w:rPr>
-        <w:t>Software micro controlador</w:t>
-      </w:r>
-    </w:p>
-    <w:p>
-      <w:pPr>
-        <w:pStyle w:val="Ttulo2"/>
-        <w:numPr>
-          <w:ilvl w:val="2"/>
-          <w:numId w:val="15"/>
-        </w:numPr>
-        <w:spacing w:line="120" w:lineRule="auto"/>
-        <w:rPr>
-          <w:rFonts w:ascii="Arial" w:hAnsi="Arial" w:cs="Arial"/>
-          <w:color w:val="auto"/>
-          <w:sz w:val="22"/>
-          <w:szCs w:val="22"/>
-        </w:rPr>
-      </w:pPr>
-      <w:r>
-        <w:rPr>
-          <w:rFonts w:ascii="Arial" w:hAnsi="Arial" w:cs="Arial"/>
-          <w:color w:val="auto"/>
-          <w:sz w:val="22"/>
-          <w:szCs w:val="22"/>
-        </w:rPr>
-        <w:t>Entorno de desarrollo</w:t>
-      </w:r>
-    </w:p>
-    <w:p>
-      <w:pPr>
-        <w:pStyle w:val="Ttulo2"/>
-        <w:numPr>
-          <w:ilvl w:val="2"/>
-          <w:numId w:val="15"/>
-        </w:numPr>
-        <w:spacing w:line="120" w:lineRule="auto"/>
-        <w:rPr>
-          <w:rFonts w:ascii="Arial" w:hAnsi="Arial" w:cs="Arial"/>
-          <w:color w:val="auto"/>
-          <w:sz w:val="22"/>
-          <w:szCs w:val="22"/>
-        </w:rPr>
-      </w:pPr>
-      <w:r>
-        <w:rPr>
-          <w:rFonts w:ascii="Arial" w:hAnsi="Arial" w:cs="Arial"/>
-          <w:color w:val="auto"/>
-          <w:sz w:val="22"/>
-          <w:szCs w:val="22"/>
-        </w:rPr>
-        <w:t>Sistema operativo</w:t>
-      </w:r>
-    </w:p>
-    <w:p>
-      <w:pPr>
-        <w:pStyle w:val="Ttulo2"/>
-        <w:numPr>
-          <w:ilvl w:val="2"/>
-          <w:numId w:val="15"/>
-        </w:numPr>
-        <w:spacing w:line="120" w:lineRule="auto"/>
-        <w:rPr>
-          <w:rFonts w:ascii="Arial" w:hAnsi="Arial" w:cs="Arial"/>
-          <w:color w:val="auto"/>
-          <w:sz w:val="22"/>
-          <w:szCs w:val="22"/>
-        </w:rPr>
-      </w:pPr>
-      <w:r>
-        <w:rPr>
-          <w:rFonts w:ascii="Arial" w:hAnsi="Arial" w:cs="Arial"/>
-          <w:color w:val="auto"/>
-          <w:sz w:val="22"/>
-          <w:szCs w:val="22"/>
-        </w:rPr>
-        <w:t>Librerías</w:t>
-      </w:r>
-    </w:p>
-    <w:p>
-      <w:pPr>
-        <w:pStyle w:val="Ttulo2"/>
-        <w:numPr>
-          <w:ilvl w:val="2"/>
-          <w:numId w:val="15"/>
-        </w:numPr>
-        <w:spacing w:line="120" w:lineRule="auto"/>
-        <w:rPr>
-          <w:rFonts w:ascii="Arial" w:hAnsi="Arial" w:cs="Arial"/>
-          <w:color w:val="auto"/>
-          <w:sz w:val="22"/>
-          <w:szCs w:val="22"/>
-        </w:rPr>
-      </w:pPr>
-      <w:r>
-        <w:rPr>
-          <w:rFonts w:ascii="Arial" w:hAnsi="Arial" w:cs="Arial"/>
-          <w:color w:val="auto"/>
-          <w:sz w:val="22"/>
-          <w:szCs w:val="22"/>
-        </w:rPr>
-        <w:t>Programa principal</w:t>
-      </w:r>
-    </w:p>
-    <w:p>
-      <w:pPr>
-        <w:pStyle w:val="Ttulo2"/>
-        <w:numPr>
-          <w:ilvl w:val="2"/>
-          <w:numId w:val="15"/>
-        </w:numPr>
-        <w:spacing w:line="120" w:lineRule="auto"/>
-        <w:rPr>
-          <w:rFonts w:ascii="Arial" w:hAnsi="Arial" w:cs="Arial"/>
-          <w:color w:val="auto"/>
-          <w:sz w:val="22"/>
-          <w:szCs w:val="22"/>
-        </w:rPr>
-      </w:pPr>
-      <w:r>
-        <w:rPr>
-          <w:rFonts w:ascii="Arial" w:hAnsi="Arial" w:cs="Arial"/>
-          <w:color w:val="auto"/>
-          <w:sz w:val="22"/>
-          <w:szCs w:val="22"/>
-        </w:rPr>
-        <w:t>Rutinas de Interrupción</w:t>
-      </w:r>
-    </w:p>
-    <w:p>
-      <w:pPr>
-        <w:pStyle w:val="Ttulo2"/>
-        <w:numPr>
-          <w:ilvl w:val="2"/>
-          <w:numId w:val="15"/>
-        </w:numPr>
-        <w:spacing w:line="120" w:lineRule="auto"/>
-        <w:rPr>
-          <w:rFonts w:ascii="Arial" w:hAnsi="Arial" w:cs="Arial"/>
-          <w:color w:val="auto"/>
-          <w:sz w:val="22"/>
-          <w:szCs w:val="22"/>
-        </w:rPr>
-      </w:pPr>
-      <w:r>
-        <w:rPr>
-          <w:rFonts w:ascii="Arial" w:hAnsi="Arial" w:cs="Arial"/>
-          <w:color w:val="auto"/>
-          <w:sz w:val="22"/>
-          <w:szCs w:val="22"/>
-        </w:rPr>
-        <w:t>Rutinas Generales</w:t>
-      </w:r>
-    </w:p>
-    <w:p>
-      <w:pPr>
-        <w:pStyle w:val="Ttulo2"/>
-        <w:numPr>
-          <w:ilvl w:val="1"/>
-          <w:numId w:val="15"/>
-        </w:numPr>
-        <w:spacing w:line="120" w:lineRule="auto"/>
-        <w:rPr>
-          <w:rFonts w:ascii="Arial" w:hAnsi="Arial" w:cs="Arial"/>
-          <w:color w:val="auto"/>
-          <w:sz w:val="22"/>
-          <w:szCs w:val="22"/>
-        </w:rPr>
-      </w:pPr>
-      <w:r>
-        <w:rPr>
-          <w:rFonts w:ascii="Arial" w:hAnsi="Arial" w:cs="Arial"/>
-          <w:color w:val="auto"/>
-          <w:sz w:val="22"/>
-          <w:szCs w:val="22"/>
-        </w:rPr>
-        <w:t>Sistema Operativo</w:t>
-      </w:r>
-    </w:p>
-    <w:p>
-      <w:pPr>
-        <w:pStyle w:val="Ttulo2"/>
-        <w:numPr>
-          <w:ilvl w:val="1"/>
-          <w:numId w:val="15"/>
-        </w:numPr>
-        <w:spacing w:line="120" w:lineRule="auto"/>
-        <w:rPr>
-          <w:rFonts w:ascii="Arial" w:hAnsi="Arial" w:cs="Arial"/>
-          <w:color w:val="auto"/>
-          <w:sz w:val="22"/>
-          <w:szCs w:val="22"/>
-        </w:rPr>
-      </w:pPr>
-      <w:r>
-        <w:rPr>
-          <w:rFonts w:ascii="Arial" w:hAnsi="Arial" w:cs="Arial"/>
-          <w:color w:val="auto"/>
-          <w:sz w:val="22"/>
-          <w:szCs w:val="22"/>
-        </w:rPr>
-        <w:t>Programa Principal</w:t>
-      </w:r>
-    </w:p>
-    <w:p>
-      <w:pPr>
-        <w:pStyle w:val="Ttulo2"/>
-        <w:numPr>
-          <w:ilvl w:val="1"/>
-          <w:numId w:val="15"/>
-        </w:numPr>
-        <w:spacing w:line="120" w:lineRule="auto"/>
-        <w:rPr>
-          <w:rFonts w:ascii="Arial" w:hAnsi="Arial" w:cs="Arial"/>
-          <w:color w:val="auto"/>
-          <w:sz w:val="22"/>
-          <w:szCs w:val="22"/>
-        </w:rPr>
-      </w:pPr>
-      <w:r>
-        <w:rPr>
-          <w:rFonts w:ascii="Arial" w:hAnsi="Arial" w:cs="Arial"/>
-          <w:color w:val="auto"/>
-          <w:sz w:val="22"/>
-          <w:szCs w:val="22"/>
-        </w:rPr>
-        <w:t>Programa Principal</w:t>
-      </w:r>
-    </w:p>
-    <w:p>
-      <w:pPr>
-        <w:pStyle w:val="Ttulo2"/>
-        <w:numPr>
-          <w:ilvl w:val="1"/>
-          <w:numId w:val="15"/>
-        </w:numPr>
-        <w:spacing w:line="120" w:lineRule="auto"/>
-        <w:rPr>
-          <w:rFonts w:ascii="Arial" w:hAnsi="Arial" w:cs="Arial"/>
-          <w:color w:val="auto"/>
-          <w:sz w:val="22"/>
-          <w:szCs w:val="22"/>
-        </w:rPr>
-      </w:pPr>
-      <w:r>
-        <w:rPr>
-          <w:rFonts w:ascii="Arial" w:hAnsi="Arial" w:cs="Arial"/>
-          <w:color w:val="auto"/>
-          <w:sz w:val="22"/>
-          <w:szCs w:val="22"/>
-        </w:rPr>
-        <w:t xml:space="preserve">Rutinas generales </w:t>
-      </w:r>
-    </w:p>
-    <w:p>
-      <w:pPr>
-        <w:pStyle w:val="Ttulo2"/>
-        <w:numPr>
-          <w:ilvl w:val="0"/>
-          <w:numId w:val="15"/>
-        </w:numPr>
-        <w:spacing w:line="120" w:lineRule="auto"/>
-        <w:rPr>
-          <w:rFonts w:ascii="Arial" w:hAnsi="Arial" w:cs="Arial"/>
-          <w:color w:val="000000" w:themeColor="text1"/>
-          <w:sz w:val="22"/>
-          <w:szCs w:val="22"/>
-        </w:rPr>
-      </w:pPr>
-      <w:r>
-        <w:rPr>
-          <w:rFonts w:ascii="Arial" w:hAnsi="Arial" w:cs="Arial"/>
-          <w:color w:val="000000" w:themeColor="text1"/>
-          <w:sz w:val="22"/>
-          <w:szCs w:val="22"/>
-        </w:rPr>
-        <w:t>Problemas durante el desarrollo</w:t>
-      </w:r>
-    </w:p>
-    <w:p>
-      <w:pPr>
-        <w:pStyle w:val="Ttulo2"/>
-        <w:numPr>
-          <w:ilvl w:val="1"/>
-          <w:numId w:val="15"/>
-        </w:numPr>
-        <w:rPr>
-          <w:rFonts w:ascii="Arial" w:hAnsi="Arial" w:cs="Arial"/>
-          <w:color w:val="000000" w:themeColor="text1"/>
-          <w:sz w:val="22"/>
-          <w:szCs w:val="22"/>
-        </w:rPr>
-      </w:pPr>
-      <w:r>
-        <w:rPr>
-          <w:rFonts w:ascii="Arial" w:hAnsi="Arial" w:cs="Arial"/>
-          <w:color w:val="000000" w:themeColor="text1"/>
-          <w:sz w:val="22"/>
-          <w:szCs w:val="22"/>
-        </w:rPr>
-        <w:t>Hardware</w:t>
-      </w:r>
-    </w:p>
-    <w:p>
-      <w:pPr>
-        <w:pStyle w:val="Prrafodelista"/>
-        <w:numPr>
-          <w:ilvl w:val="1"/>
-          <w:numId w:val="15"/>
-        </w:numPr>
-        <w:rPr>
-          <w:rFonts w:ascii="Arial" w:hAnsi="Arial" w:cs="Arial"/>
-          <w:b/>
-          <w:color w:val="000000" w:themeColor="text1"/>
-        </w:rPr>
-      </w:pPr>
-      <w:r>
-        <w:rPr>
-          <w:rFonts w:ascii="Arial" w:hAnsi="Arial" w:cs="Arial"/>
-          <w:b/>
-          <w:color w:val="000000" w:themeColor="text1"/>
-        </w:rPr>
-        <w:t>Software PC</w:t>
-      </w:r>
-    </w:p>
-    <w:p>
-      <w:pPr>
-        <w:pStyle w:val="Prrafodelista"/>
-        <w:numPr>
-          <w:ilvl w:val="1"/>
-          <w:numId w:val="15"/>
-        </w:numPr>
-        <w:rPr>
-          <w:rFonts w:ascii="Arial" w:hAnsi="Arial" w:cs="Arial"/>
-          <w:b/>
-          <w:color w:val="000000" w:themeColor="text1"/>
-        </w:rPr>
-      </w:pPr>
-      <w:r>
-        <w:rPr>
-          <w:rFonts w:ascii="Arial" w:hAnsi="Arial" w:cs="Arial"/>
-          <w:b/>
-          <w:color w:val="000000" w:themeColor="text1"/>
-        </w:rPr>
-        <w:t>Software Microcontrolador</w:t>
-      </w:r>
-    </w:p>
-    <w:p>
-      <w:pPr>
-        <w:pStyle w:val="Prrafodelista"/>
-        <w:numPr>
-          <w:ilvl w:val="0"/>
-          <w:numId w:val="15"/>
-        </w:numPr>
-        <w:rPr>
-          <w:rFonts w:ascii="Arial" w:hAnsi="Arial" w:cs="Arial"/>
-          <w:b/>
-          <w:color w:val="000000" w:themeColor="text1"/>
-        </w:rPr>
-      </w:pPr>
-      <w:r>
-        <w:rPr>
-          <w:rFonts w:ascii="Arial" w:hAnsi="Arial" w:cs="Arial"/>
-          <w:b/>
-          <w:color w:val="000000" w:themeColor="text1"/>
-        </w:rPr>
-        <w:t>Software Utilizado</w:t>
-      </w:r>
-    </w:p>
-    <w:p>
-      <w:pPr>
-        <w:pStyle w:val="Prrafodelista"/>
-        <w:numPr>
-          <w:ilvl w:val="0"/>
-          <w:numId w:val="15"/>
-        </w:numPr>
-        <w:rPr>
-          <w:rFonts w:ascii="Arial" w:hAnsi="Arial" w:cs="Arial"/>
-        </w:rPr>
-      </w:pPr>
-      <w:r>
-        <w:rPr>
-          <w:rFonts w:ascii="Arial" w:hAnsi="Arial" w:cs="Arial"/>
-          <w:b/>
-          <w:color w:val="000000" w:themeColor="text1"/>
-        </w:rPr>
-        <w:t>Referencias</w:t>
-      </w:r>
-    </w:p>
-    <w:p>
-      <w:pPr>
-        <w:rPr>
-          <w:rFonts w:ascii="Arial" w:hAnsi="Arial" w:cs="Arial"/>
-        </w:rPr>
-      </w:pPr>
-    </w:p>
-    <w:p>
-      <w:pPr>
-        <w:pStyle w:val="Ttulo1"/>
         <w:rPr>
           <w:rFonts w:ascii="Arial" w:hAnsi="Arial" w:cs="Arial"/>
         </w:rPr>
@@ -830,6 +1646,7 @@
         </w:rPr>
         <w:br w:type="page"/>
       </w:r>
+      <w:bookmarkStart w:id="0" w:name="_Toc532042879"/>
       <w:r>
         <w:rPr>
           <w:rFonts w:ascii="Arial" w:hAnsi="Arial" w:cs="Arial"/>
@@ -843,6 +1660,7 @@
         </w:rPr>
         <w:t xml:space="preserve"> general</w:t>
       </w:r>
+      <w:bookmarkEnd w:id="0"/>
     </w:p>
     <w:p>
       <w:pPr>
@@ -855,16 +1673,24 @@
           <w:rFonts w:ascii="Arial" w:hAnsi="Arial" w:cs="Arial"/>
         </w:rPr>
       </w:pPr>
-      <w:r>
-        <w:rPr>
-          <w:rFonts w:ascii="Arial" w:hAnsi="Arial" w:cs="Arial"/>
-        </w:rPr>
-        <w:t>Introducción teorica</w:t>
-      </w:r>
-    </w:p>
-    <w:p>
-      <w:pPr>
-        <w:ind w:left="360"/>
+      <w:bookmarkStart w:id="1" w:name="_Toc532042880"/>
+      <w:r>
+        <w:rPr>
+          <w:rFonts w:ascii="Arial" w:hAnsi="Arial" w:cs="Arial"/>
+        </w:rPr>
+        <w:t xml:space="preserve">Introducción </w:t>
+      </w:r>
+      <w:r>
+        <w:rPr>
+          <w:rFonts w:ascii="Arial" w:hAnsi="Arial" w:cs="Arial"/>
+        </w:rPr>
+        <w:t>teórica</w:t>
+      </w:r>
+      <w:bookmarkEnd w:id="1"/>
+    </w:p>
+    <w:p>
+      <w:pPr>
+        <w:ind w:left="708"/>
         <w:rPr>
           <w:rFonts w:ascii="Arial" w:hAnsi="Arial" w:cs="Arial"/>
           <w:sz w:val="24"/>
@@ -893,7 +1719,39 @@
           <w:sz w:val="24"/>
           <w:szCs w:val="24"/>
         </w:rPr>
-        <w:t xml:space="preserve"> basado en el conocido fenome de la persistencia de la visión descubierto por Peter Mark Roget el cual demostró que una imagen permanecia en la retina una decima de segundo después de haber desaparecido. Es debido a este efecto que en la vida cotidiana vemos la ilusión de movimiento debido a que el cerebro entrelaza las imágenes que se superponen en la retina.</w:t>
+        <w:t xml:space="preserve"> basado en el conocido </w:t>
+      </w:r>
+      <w:r>
+        <w:rPr>
+          <w:rFonts w:ascii="Arial" w:hAnsi="Arial" w:cs="Arial"/>
+          <w:sz w:val="24"/>
+          <w:szCs w:val="24"/>
+        </w:rPr>
+        <w:t>fenómeno</w:t>
+      </w:r>
+      <w:r>
+        <w:rPr>
+          <w:rFonts w:ascii="Arial" w:hAnsi="Arial" w:cs="Arial"/>
+          <w:sz w:val="24"/>
+          <w:szCs w:val="24"/>
+        </w:rPr>
+        <w:t xml:space="preserve"> de la persistencia de la visión descubierto por Peter Mark Roget el cual demostró que una imagen </w:t>
+      </w:r>
+      <w:r>
+        <w:rPr>
+          <w:rFonts w:ascii="Arial" w:hAnsi="Arial" w:cs="Arial"/>
+          <w:sz w:val="24"/>
+          <w:szCs w:val="24"/>
+        </w:rPr>
+        <w:t>permanecía</w:t>
+      </w:r>
+      <w:r>
+        <w:rPr>
+          <w:rFonts w:ascii="Arial" w:hAnsi="Arial" w:cs="Arial"/>
+          <w:sz w:val="24"/>
+          <w:szCs w:val="24"/>
+        </w:rPr>
+        <w:t xml:space="preserve"> en la retina una decima de segundo después de haber desaparecido. Es debido a este efecto que en la vida cotidiana vemos la ilusión de movimiento debido a que el cerebro entrelaza las imágenes que se superponen en la retina.</w:t>
       </w:r>
     </w:p>
     <w:p>
@@ -907,12 +1765,14 @@
           <w:rFonts w:ascii="Arial" w:hAnsi="Arial" w:cs="Arial"/>
         </w:rPr>
       </w:pPr>
+      <w:bookmarkStart w:id="2" w:name="_Toc532042881"/>
       <w:r>
         <w:rPr>
           <w:rFonts w:ascii="Arial" w:hAnsi="Arial" w:cs="Arial"/>
         </w:rPr>
         <w:t>Funcionamiento</w:t>
       </w:r>
+      <w:bookmarkEnd w:id="2"/>
       <w:r>
         <w:rPr>
           <w:rFonts w:ascii="Arial" w:hAnsi="Arial" w:cs="Arial"/>
@@ -922,7 +1782,7 @@
     </w:p>
     <w:p>
       <w:pPr>
-        <w:ind w:left="360"/>
+        <w:ind w:left="708"/>
         <w:rPr>
           <w:rFonts w:ascii="Arial" w:hAnsi="Arial" w:cs="Arial"/>
           <w:sz w:val="24"/>
@@ -973,16 +1833,18 @@
           <w:rFonts w:ascii="Arial" w:hAnsi="Arial" w:cs="Arial"/>
         </w:rPr>
       </w:pPr>
+      <w:bookmarkStart w:id="3" w:name="_Toc532042882"/>
       <w:r>
         <w:rPr>
           <w:rFonts w:ascii="Arial" w:hAnsi="Arial" w:cs="Arial"/>
         </w:rPr>
         <w:t>Interface con usuario:</w:t>
       </w:r>
-    </w:p>
-    <w:p>
-      <w:pPr>
-        <w:ind w:left="360"/>
+      <w:bookmarkEnd w:id="3"/>
+    </w:p>
+    <w:p>
+      <w:pPr>
+        <w:ind w:left="708"/>
         <w:rPr>
           <w:rFonts w:ascii="Arial" w:hAnsi="Arial" w:cs="Arial"/>
           <w:sz w:val="24"/>
@@ -1025,16 +1887,18 @@
           <w:rFonts w:ascii="Arial" w:hAnsi="Arial" w:cs="Arial"/>
         </w:rPr>
       </w:pPr>
+      <w:bookmarkStart w:id="4" w:name="_Toc532042883"/>
       <w:r>
         <w:rPr>
           <w:rFonts w:ascii="Arial" w:hAnsi="Arial" w:cs="Arial"/>
         </w:rPr>
         <w:t>Operación:</w:t>
       </w:r>
-    </w:p>
-    <w:p>
-      <w:pPr>
-        <w:ind w:left="360"/>
+      <w:bookmarkEnd w:id="4"/>
+    </w:p>
+    <w:p>
+      <w:pPr>
+        <w:ind w:left="708"/>
         <w:rPr>
           <w:rFonts w:ascii="Arial" w:hAnsi="Arial" w:cs="Arial"/>
           <w:sz w:val="24"/>
@@ -1052,7 +1916,7 @@
     </w:p>
     <w:p>
       <w:pPr>
-        <w:ind w:left="360"/>
+        <w:ind w:left="708"/>
         <w:rPr>
           <w:rFonts w:ascii="Arial" w:hAnsi="Arial" w:cs="Arial"/>
           <w:sz w:val="24"/>
@@ -1110,12 +1974,14 @@
         </w:rPr>
         <w:t xml:space="preserve"> </w:t>
       </w:r>
+      <w:bookmarkStart w:id="5" w:name="_Toc532042884"/>
       <w:r>
         <w:rPr>
           <w:rFonts w:ascii="Arial" w:hAnsi="Arial" w:cs="Arial"/>
         </w:rPr>
         <w:t>Hardware</w:t>
       </w:r>
+      <w:bookmarkEnd w:id="5"/>
     </w:p>
     <w:p>
       <w:pPr>
@@ -1128,12 +1994,14 @@
           <w:rFonts w:ascii="Arial" w:hAnsi="Arial" w:cs="Arial"/>
         </w:rPr>
       </w:pPr>
+      <w:bookmarkStart w:id="6" w:name="_Toc532042885"/>
       <w:r>
         <w:rPr>
           <w:rFonts w:ascii="Arial" w:hAnsi="Arial" w:cs="Arial"/>
         </w:rPr>
         <w:t>Diagrama en bloques</w:t>
       </w:r>
+      <w:bookmarkEnd w:id="6"/>
     </w:p>
     <w:p>
       <w:pPr>
@@ -1208,6 +2076,7 @@
           <w:rFonts w:ascii="Arial" w:hAnsi="Arial" w:cs="Arial"/>
         </w:rPr>
       </w:pPr>
+      <w:bookmarkStart w:id="7" w:name="_Toc532042886"/>
       <w:r>
         <w:rPr>
           <w:rFonts w:ascii="Arial" w:hAnsi="Arial" w:cs="Arial"/>
@@ -1215,6 +2084,7 @@
         <w:lastRenderedPageBreak/>
         <w:t>Descripción de hardware</w:t>
       </w:r>
+      <w:bookmarkEnd w:id="7"/>
     </w:p>
     <w:p>
       <w:pPr>
@@ -1226,6 +2096,7 @@
           <w:szCs w:val="28"/>
         </w:rPr>
       </w:pPr>
+      <w:bookmarkStart w:id="8" w:name="_Toc532042887"/>
       <w:r>
         <w:rPr>
           <w:rFonts w:ascii="Arial" w:hAnsi="Arial" w:cs="Arial"/>
@@ -1235,6 +2106,7 @@
         </w:rPr>
         <w:t>Maqueta</w:t>
       </w:r>
+      <w:bookmarkEnd w:id="8"/>
     </w:p>
     <w:p>
       <w:pPr>
@@ -1273,11 +2145,16 @@
     <w:p>
       <w:pPr>
         <w:pStyle w:val="Ttulo2"/>
-        <w:rPr>
-          <w:rFonts w:ascii="Arial" w:hAnsi="Arial" w:cs="Arial"/>
-          <w:color w:val="000000" w:themeColor="text1"/>
-        </w:rPr>
-      </w:pPr>
+        <w:numPr>
+          <w:ilvl w:val="0"/>
+          <w:numId w:val="24"/>
+        </w:numPr>
+        <w:rPr>
+          <w:rFonts w:ascii="Arial" w:hAnsi="Arial" w:cs="Arial"/>
+          <w:color w:val="000000" w:themeColor="text1"/>
+        </w:rPr>
+      </w:pPr>
+      <w:bookmarkStart w:id="9" w:name="_Toc532042888"/>
       <w:r>
         <w:rPr>
           <w:rFonts w:ascii="Arial" w:hAnsi="Arial" w:cs="Arial"/>
@@ -1285,16 +2162,161 @@
         </w:rPr>
         <w:t>Base:</w:t>
       </w:r>
-    </w:p>
-    <w:p>
-      <w:pPr>
-        <w:rPr>
-          <w:rFonts w:ascii="Arial" w:hAnsi="Arial" w:cs="Arial"/>
-          <w:color w:val="000000" w:themeColor="text1"/>
-          <w:sz w:val="24"/>
-          <w:szCs w:val="24"/>
-        </w:rPr>
-      </w:pPr>
+      <w:bookmarkEnd w:id="9"/>
+    </w:p>
+    <w:p>
+      <w:pPr>
+        <w:pStyle w:val="Prrafodelista"/>
+        <w:rPr>
+          <w:rFonts w:ascii="Arial" w:hAnsi="Arial" w:cs="Arial"/>
+          <w:color w:val="000000" w:themeColor="text1"/>
+          <w:sz w:val="24"/>
+          <w:szCs w:val="24"/>
+        </w:rPr>
+      </w:pPr>
+      <w:r>
+        <w:rPr>
+          <w:rFonts w:ascii="Arial" w:hAnsi="Arial" w:cs="Arial"/>
+          <w:color w:val="000000" w:themeColor="text1"/>
+          <w:sz w:val="24"/>
+          <w:szCs w:val="24"/>
+        </w:rPr>
+        <w:t>Se</w:t>
+      </w:r>
+      <w:r>
+        <w:rPr>
+          <w:rFonts w:ascii="Arial" w:hAnsi="Arial" w:cs="Arial"/>
+          <w:color w:val="000000" w:themeColor="text1"/>
+          <w:sz w:val="24"/>
+          <w:szCs w:val="24"/>
+        </w:rPr>
+        <w:t xml:space="preserve"> diseño una base que se encargara de sujetar el motor el modulo de alimentación con su respectiva pieza 3D de encastre y el regulador de velocidad del motor.</w:t>
+      </w:r>
+    </w:p>
+    <w:p>
+      <w:pPr>
+        <w:pStyle w:val="Ttulo2"/>
+        <w:numPr>
+          <w:ilvl w:val="0"/>
+          <w:numId w:val="24"/>
+        </w:numPr>
+        <w:rPr>
+          <w:rFonts w:ascii="Arial" w:hAnsi="Arial" w:cs="Arial"/>
+          <w:color w:val="000000" w:themeColor="text1"/>
+        </w:rPr>
+      </w:pPr>
+      <w:bookmarkStart w:id="10" w:name="_Toc532042889"/>
+      <w:r>
+        <w:rPr>
+          <w:rFonts w:ascii="Arial" w:hAnsi="Arial" w:cs="Arial"/>
+          <w:color w:val="000000" w:themeColor="text1"/>
+        </w:rPr>
+        <w:t>Piezas 3D:</w:t>
+      </w:r>
+      <w:bookmarkEnd w:id="10"/>
+    </w:p>
+    <w:p>
+      <w:pPr>
+        <w:pStyle w:val="Prrafodelista"/>
+        <w:rPr>
+          <w:rFonts w:ascii="Arial" w:hAnsi="Arial" w:cs="Arial"/>
+          <w:color w:val="000000" w:themeColor="text1"/>
+          <w:sz w:val="24"/>
+          <w:szCs w:val="24"/>
+        </w:rPr>
+      </w:pPr>
+      <w:r>
+        <w:rPr>
+          <w:rFonts w:ascii="Arial" w:hAnsi="Arial" w:cs="Arial"/>
+          <w:color w:val="000000" w:themeColor="text1"/>
+          <w:sz w:val="24"/>
+          <w:szCs w:val="24"/>
+        </w:rPr>
+        <w:t xml:space="preserve">Se diseñaron 2 piezas 3D la primera con el fin de sujetar y alinear la bobina encargada de la </w:t>
+      </w:r>
+      <w:r>
+        <w:rPr>
+          <w:rFonts w:ascii="Arial" w:hAnsi="Arial" w:cs="Arial"/>
+          <w:color w:val="000000" w:themeColor="text1"/>
+          <w:sz w:val="24"/>
+          <w:szCs w:val="24"/>
+        </w:rPr>
+        <w:t>transmisión</w:t>
+      </w:r>
+      <w:r>
+        <w:rPr>
+          <w:rFonts w:ascii="Arial" w:hAnsi="Arial" w:cs="Arial"/>
+          <w:color w:val="000000" w:themeColor="text1"/>
+          <w:sz w:val="24"/>
+          <w:szCs w:val="24"/>
+        </w:rPr>
+        <w:t xml:space="preserve"> de energía hacia el PCB y la segunda encargada de la sujeción y alineación de la bobina de recepción de energía </w:t>
+      </w:r>
+      <w:r>
+        <w:rPr>
+          <w:rFonts w:ascii="Arial" w:hAnsi="Arial" w:cs="Arial"/>
+          <w:color w:val="000000" w:themeColor="text1"/>
+          <w:sz w:val="24"/>
+          <w:szCs w:val="24"/>
+        </w:rPr>
+        <w:t>así</w:t>
+      </w:r>
+      <w:r>
+        <w:rPr>
+          <w:rFonts w:ascii="Arial" w:hAnsi="Arial" w:cs="Arial"/>
+          <w:color w:val="000000" w:themeColor="text1"/>
+          <w:sz w:val="24"/>
+          <w:szCs w:val="24"/>
+        </w:rPr>
+        <w:t xml:space="preserve"> como el agarre </w:t>
+      </w:r>
+      <w:r>
+        <w:rPr>
+          <w:rFonts w:ascii="Arial" w:hAnsi="Arial" w:cs="Arial"/>
+          <w:color w:val="000000" w:themeColor="text1"/>
+          <w:sz w:val="24"/>
+          <w:szCs w:val="24"/>
+        </w:rPr>
+        <w:t>mecánico</w:t>
+      </w:r>
+      <w:r>
+        <w:rPr>
+          <w:rFonts w:ascii="Arial" w:hAnsi="Arial" w:cs="Arial"/>
+          <w:color w:val="000000" w:themeColor="text1"/>
+          <w:sz w:val="24"/>
+          <w:szCs w:val="24"/>
+        </w:rPr>
+        <w:t xml:space="preserve"> entre el motor y el PCB</w:t>
+      </w:r>
+      <w:r>
+        <w:rPr>
+          <w:rFonts w:ascii="Arial" w:hAnsi="Arial" w:cs="Arial"/>
+          <w:color w:val="000000" w:themeColor="text1"/>
+          <w:sz w:val="24"/>
+          <w:szCs w:val="24"/>
+        </w:rPr>
+        <w:t xml:space="preserve">. (Ver </w:t>
+      </w:r>
+      <w:hyperlink r:id="rId11" w:history="1">
+        <w:r>
+          <w:rPr>
+            <w:rStyle w:val="Hipervnculo"/>
+            <w:rFonts w:ascii="Arial" w:hAnsi="Arial" w:cs="Arial"/>
+            <w:sz w:val="24"/>
+            <w:szCs w:val="24"/>
+          </w:rPr>
+          <w:t>PLANO1</w:t>
+        </w:r>
+      </w:hyperlink>
+      <w:r>
+        <w:rPr>
+          <w:rFonts w:ascii="Arial" w:hAnsi="Arial" w:cs="Arial"/>
+          <w:color w:val="000000" w:themeColor="text1"/>
+          <w:sz w:val="24"/>
+          <w:szCs w:val="24"/>
+        </w:rPr>
+        <w:t>,</w:t>
+      </w:r>
       <w:r>
         <w:rPr>
           <w:rFonts w:ascii="Arial" w:hAnsi="Arial" w:cs="Arial"/>
@@ -1304,122 +2326,17 @@
         </w:rPr>
         <w:t xml:space="preserve"> </w:t>
       </w:r>
-      <w:r>
-        <w:rPr>
-          <w:rFonts w:ascii="Arial" w:hAnsi="Arial" w:cs="Arial"/>
-          <w:color w:val="000000" w:themeColor="text1"/>
-          <w:sz w:val="24"/>
-          <w:szCs w:val="24"/>
-        </w:rPr>
-        <w:t>Se</w:t>
-      </w:r>
-      <w:r>
-        <w:rPr>
-          <w:rFonts w:ascii="Arial" w:hAnsi="Arial" w:cs="Arial"/>
-          <w:color w:val="000000" w:themeColor="text1"/>
-          <w:sz w:val="24"/>
-          <w:szCs w:val="24"/>
-        </w:rPr>
-        <w:t xml:space="preserve"> diseño una base que se encargara de sujetar el motor el modulo de alimentación con su respectiva pieza 3D de encastre y el regulador de velocidad del motor.</w:t>
-      </w:r>
-    </w:p>
-    <w:p>
-      <w:pPr>
-        <w:pStyle w:val="Ttulo2"/>
-        <w:rPr>
-          <w:rFonts w:ascii="Arial" w:hAnsi="Arial" w:cs="Arial"/>
-          <w:color w:val="000000" w:themeColor="text1"/>
-        </w:rPr>
-      </w:pPr>
-      <w:r>
-        <w:rPr>
-          <w:rFonts w:ascii="Arial" w:hAnsi="Arial" w:cs="Arial"/>
-          <w:color w:val="000000" w:themeColor="text1"/>
-        </w:rPr>
-        <w:t>Piezas 3D:</w:t>
-      </w:r>
-    </w:p>
-    <w:p>
-      <w:pPr>
-        <w:rPr>
-          <w:rFonts w:ascii="Arial" w:hAnsi="Arial" w:cs="Arial"/>
-          <w:color w:val="000000" w:themeColor="text1"/>
-          <w:sz w:val="24"/>
-          <w:szCs w:val="24"/>
-        </w:rPr>
-      </w:pPr>
-      <w:r>
-        <w:rPr>
-          <w:rFonts w:ascii="Arial" w:hAnsi="Arial" w:cs="Arial"/>
-          <w:color w:val="000000" w:themeColor="text1"/>
-          <w:sz w:val="24"/>
-          <w:szCs w:val="24"/>
-        </w:rPr>
-        <w:t xml:space="preserve">Se diseñaron 2 piezas 3D la primera con el fin de sujetar y alinear la bobina encargada de la </w:t>
-      </w:r>
-      <w:r>
-        <w:rPr>
-          <w:rFonts w:ascii="Arial" w:hAnsi="Arial" w:cs="Arial"/>
-          <w:color w:val="000000" w:themeColor="text1"/>
-          <w:sz w:val="24"/>
-          <w:szCs w:val="24"/>
-        </w:rPr>
-        <w:t>transmisión</w:t>
-      </w:r>
-      <w:r>
-        <w:rPr>
-          <w:rFonts w:ascii="Arial" w:hAnsi="Arial" w:cs="Arial"/>
-          <w:color w:val="000000" w:themeColor="text1"/>
-          <w:sz w:val="24"/>
-          <w:szCs w:val="24"/>
-        </w:rPr>
-        <w:t xml:space="preserve"> de energía hacia el PCB y la segunda encargada de la sujeción y alineación de la bobina de recepción de energía </w:t>
-      </w:r>
-      <w:r>
-        <w:rPr>
-          <w:rFonts w:ascii="Arial" w:hAnsi="Arial" w:cs="Arial"/>
-          <w:color w:val="000000" w:themeColor="text1"/>
-          <w:sz w:val="24"/>
-          <w:szCs w:val="24"/>
-        </w:rPr>
-        <w:t>así</w:t>
-      </w:r>
-      <w:r>
-        <w:rPr>
-          <w:rFonts w:ascii="Arial" w:hAnsi="Arial" w:cs="Arial"/>
-          <w:color w:val="000000" w:themeColor="text1"/>
-          <w:sz w:val="24"/>
-          <w:szCs w:val="24"/>
-        </w:rPr>
-        <w:t xml:space="preserve"> como el agarre </w:t>
-      </w:r>
-      <w:r>
-        <w:rPr>
-          <w:rFonts w:ascii="Arial" w:hAnsi="Arial" w:cs="Arial"/>
-          <w:color w:val="000000" w:themeColor="text1"/>
-          <w:sz w:val="24"/>
-          <w:szCs w:val="24"/>
-        </w:rPr>
-        <w:t>mecánico</w:t>
-      </w:r>
-      <w:r>
-        <w:rPr>
-          <w:rFonts w:ascii="Arial" w:hAnsi="Arial" w:cs="Arial"/>
-          <w:color w:val="000000" w:themeColor="text1"/>
-          <w:sz w:val="24"/>
-          <w:szCs w:val="24"/>
-        </w:rPr>
-        <w:t xml:space="preserve"> entre el motor y el PCB</w:t>
-      </w:r>
-      <w:r>
-        <w:rPr>
-          <w:rFonts w:ascii="Arial" w:hAnsi="Arial" w:cs="Arial"/>
-          <w:color w:val="000000" w:themeColor="text1"/>
-          <w:sz w:val="24"/>
-          <w:szCs w:val="24"/>
-        </w:rPr>
-        <w:t>. (Ver PLANO1 , PLANO2</w:t>
-      </w:r>
+      <w:hyperlink r:id="rId12" w:history="1">
+        <w:r>
+          <w:rPr>
+            <w:rStyle w:val="Hipervnculo"/>
+            <w:rFonts w:ascii="Arial" w:hAnsi="Arial" w:cs="Arial"/>
+            <w:sz w:val="24"/>
+            <w:szCs w:val="24"/>
+          </w:rPr>
+          <w:t>PLANO2</w:t>
+        </w:r>
+      </w:hyperlink>
       <w:r>
         <w:rPr>
           <w:rFonts w:ascii="Arial" w:hAnsi="Arial" w:cs="Arial"/>
@@ -1459,6 +2376,7 @@
           <w:szCs w:val="28"/>
         </w:rPr>
       </w:pPr>
+      <w:bookmarkStart w:id="11" w:name="_Toc532042890"/>
       <w:r>
         <w:rPr>
           <w:rFonts w:ascii="Arial" w:hAnsi="Arial" w:cs="Arial"/>
@@ -1477,15 +2395,21 @@
         </w:rPr>
         <w:t xml:space="preserve"> adicionales</w:t>
       </w:r>
+      <w:bookmarkEnd w:id="11"/>
     </w:p>
     <w:p>
       <w:pPr>
         <w:pStyle w:val="Ttulo2"/>
-        <w:rPr>
-          <w:rFonts w:ascii="Arial" w:hAnsi="Arial" w:cs="Arial"/>
-          <w:color w:val="000000" w:themeColor="text1"/>
-        </w:rPr>
-      </w:pPr>
+        <w:numPr>
+          <w:ilvl w:val="0"/>
+          <w:numId w:val="23"/>
+        </w:numPr>
+        <w:rPr>
+          <w:rFonts w:ascii="Arial" w:hAnsi="Arial" w:cs="Arial"/>
+          <w:color w:val="000000" w:themeColor="text1"/>
+        </w:rPr>
+      </w:pPr>
+      <w:bookmarkStart w:id="12" w:name="_Toc532042891"/>
       <w:r>
         <w:rPr>
           <w:rFonts w:ascii="Arial" w:hAnsi="Arial" w:cs="Arial"/>
@@ -1493,9 +2417,11 @@
         </w:rPr>
         <w:t>Modulo de carga inalámbrica:</w:t>
       </w:r>
-    </w:p>
-    <w:p>
-      <w:pPr>
+      <w:bookmarkEnd w:id="12"/>
+    </w:p>
+    <w:p>
+      <w:pPr>
+        <w:pStyle w:val="Prrafodelista"/>
         <w:rPr>
           <w:rFonts w:ascii="Arial" w:hAnsi="Arial" w:cs="Arial"/>
           <w:color w:val="000000" w:themeColor="text1"/>
@@ -1561,11 +2487,16 @@
     <w:p>
       <w:pPr>
         <w:pStyle w:val="Ttulo2"/>
-        <w:rPr>
-          <w:rFonts w:ascii="Arial" w:hAnsi="Arial" w:cs="Arial"/>
-          <w:color w:val="000000" w:themeColor="text1"/>
-        </w:rPr>
-      </w:pPr>
+        <w:numPr>
+          <w:ilvl w:val="0"/>
+          <w:numId w:val="23"/>
+        </w:numPr>
+        <w:rPr>
+          <w:rFonts w:ascii="Arial" w:hAnsi="Arial" w:cs="Arial"/>
+          <w:color w:val="000000" w:themeColor="text1"/>
+        </w:rPr>
+      </w:pPr>
+      <w:bookmarkStart w:id="13" w:name="_Toc532042892"/>
       <w:r>
         <w:rPr>
           <w:rFonts w:ascii="Arial" w:hAnsi="Arial" w:cs="Arial"/>
@@ -1573,9 +2504,11 @@
         </w:rPr>
         <w:t>Motor de corriente continúa:</w:t>
       </w:r>
-    </w:p>
-    <w:p>
-      <w:pPr>
+      <w:bookmarkEnd w:id="13"/>
+    </w:p>
+    <w:p>
+      <w:pPr>
+        <w:pStyle w:val="Prrafodelista"/>
         <w:rPr>
           <w:rFonts w:ascii="Arial" w:hAnsi="Arial" w:cs="Arial"/>
           <w:color w:val="000000" w:themeColor="text1"/>
@@ -1605,11 +2538,16 @@
     <w:p>
       <w:pPr>
         <w:pStyle w:val="Ttulo2"/>
-        <w:rPr>
-          <w:rFonts w:ascii="Arial" w:hAnsi="Arial" w:cs="Arial"/>
-          <w:color w:val="000000" w:themeColor="text1"/>
-        </w:rPr>
-      </w:pPr>
+        <w:numPr>
+          <w:ilvl w:val="0"/>
+          <w:numId w:val="23"/>
+        </w:numPr>
+        <w:rPr>
+          <w:rFonts w:ascii="Arial" w:hAnsi="Arial" w:cs="Arial"/>
+          <w:color w:val="000000" w:themeColor="text1"/>
+        </w:rPr>
+      </w:pPr>
+      <w:bookmarkStart w:id="14" w:name="_Toc532042893"/>
       <w:r>
         <w:rPr>
           <w:rFonts w:ascii="Arial" w:hAnsi="Arial" w:cs="Arial"/>
@@ -1617,9 +2555,11 @@
         </w:rPr>
         <w:t>Modulo de control de velocidad:</w:t>
       </w:r>
-    </w:p>
-    <w:p>
-      <w:pPr>
+      <w:bookmarkEnd w:id="14"/>
+    </w:p>
+    <w:p>
+      <w:pPr>
+        <w:pStyle w:val="Prrafodelista"/>
         <w:rPr>
           <w:rFonts w:ascii="Arial" w:hAnsi="Arial" w:cs="Arial"/>
           <w:color w:val="000000" w:themeColor="text1"/>
@@ -1649,21 +2589,29 @@
     <w:p>
       <w:pPr>
         <w:pStyle w:val="Ttulo2"/>
-        <w:rPr>
-          <w:rFonts w:ascii="Arial" w:hAnsi="Arial" w:cs="Arial"/>
-          <w:color w:val="000000" w:themeColor="text1"/>
-        </w:rPr>
-      </w:pPr>
-      <w:r>
-        <w:rPr>
-          <w:rFonts w:ascii="Arial" w:hAnsi="Arial" w:cs="Arial"/>
-          <w:color w:val="000000" w:themeColor="text1"/>
-        </w:rPr>
+        <w:numPr>
+          <w:ilvl w:val="0"/>
+          <w:numId w:val="23"/>
+        </w:numPr>
+        <w:rPr>
+          <w:rFonts w:ascii="Arial" w:hAnsi="Arial" w:cs="Arial"/>
+          <w:color w:val="000000" w:themeColor="text1"/>
+        </w:rPr>
+      </w:pPr>
+      <w:bookmarkStart w:id="15" w:name="_Toc532042894"/>
+      <w:r>
+        <w:rPr>
+          <w:rFonts w:ascii="Arial" w:hAnsi="Arial" w:cs="Arial"/>
+          <w:color w:val="000000" w:themeColor="text1"/>
+        </w:rPr>
+        <w:lastRenderedPageBreak/>
         <w:t>Sensor hall:</w:t>
       </w:r>
-    </w:p>
-    <w:p>
-      <w:pPr>
+      <w:bookmarkEnd w:id="15"/>
+    </w:p>
+    <w:p>
+      <w:pPr>
+        <w:pStyle w:val="Prrafodelista"/>
         <w:rPr>
           <w:rFonts w:ascii="Arial" w:hAnsi="Arial" w:cs="Arial"/>
           <w:color w:val="000000" w:themeColor="text1"/>
@@ -1684,17 +2632,21 @@
     <w:p>
       <w:pPr>
         <w:pStyle w:val="Ttulo2"/>
-        <w:rPr>
-          <w:rFonts w:ascii="Arial" w:hAnsi="Arial" w:cs="Arial"/>
-          <w:color w:val="000000" w:themeColor="text1"/>
-        </w:rPr>
-      </w:pPr>
-      <w:r>
-        <w:rPr>
-          <w:rFonts w:ascii="Arial" w:hAnsi="Arial" w:cs="Arial"/>
-          <w:color w:val="000000" w:themeColor="text1"/>
-        </w:rPr>
-        <w:lastRenderedPageBreak/>
+        <w:numPr>
+          <w:ilvl w:val="0"/>
+          <w:numId w:val="23"/>
+        </w:numPr>
+        <w:rPr>
+          <w:rFonts w:ascii="Arial" w:hAnsi="Arial" w:cs="Arial"/>
+          <w:color w:val="000000" w:themeColor="text1"/>
+        </w:rPr>
+      </w:pPr>
+      <w:bookmarkStart w:id="16" w:name="_Toc532042895"/>
+      <w:r>
+        <w:rPr>
+          <w:rFonts w:ascii="Arial" w:hAnsi="Arial" w:cs="Arial"/>
+          <w:color w:val="000000" w:themeColor="text1"/>
+        </w:rPr>
         <w:t>Imán</w:t>
       </w:r>
       <w:r>
@@ -1704,9 +2656,11 @@
         </w:rPr>
         <w:t xml:space="preserve"> de neodimio:</w:t>
       </w:r>
-    </w:p>
-    <w:p>
-      <w:pPr>
+      <w:bookmarkEnd w:id="16"/>
+    </w:p>
+    <w:p>
+      <w:pPr>
+        <w:pStyle w:val="Prrafodelista"/>
         <w:rPr>
           <w:rFonts w:ascii="Arial" w:hAnsi="Arial" w:cs="Arial"/>
           <w:color w:val="000000" w:themeColor="text1"/>
@@ -1780,6 +2734,7 @@
           <w:szCs w:val="28"/>
         </w:rPr>
       </w:pPr>
+      <w:bookmarkStart w:id="17" w:name="_Toc532042896"/>
       <w:r>
         <w:rPr>
           <w:rFonts w:ascii="Arial" w:hAnsi="Arial" w:cs="Arial"/>
@@ -1787,17 +2742,32 @@
           <w:sz w:val="28"/>
           <w:szCs w:val="28"/>
         </w:rPr>
-        <w:t xml:space="preserve">PCB: componentes principales </w:t>
+        <w:t>PCB: componentes principales</w:t>
+      </w:r>
+      <w:bookmarkEnd w:id="17"/>
+      <w:r>
+        <w:rPr>
+          <w:rFonts w:ascii="Arial" w:hAnsi="Arial" w:cs="Arial"/>
+          <w:color w:val="000000" w:themeColor="text1"/>
+          <w:sz w:val="28"/>
+          <w:szCs w:val="28"/>
+        </w:rPr>
+        <w:t xml:space="preserve"> </w:t>
       </w:r>
     </w:p>
     <w:p>
       <w:pPr>
         <w:pStyle w:val="Ttulo2"/>
-        <w:rPr>
-          <w:rFonts w:ascii="Arial" w:hAnsi="Arial" w:cs="Arial"/>
-          <w:color w:val="000000" w:themeColor="text1"/>
-        </w:rPr>
-      </w:pPr>
+        <w:numPr>
+          <w:ilvl w:val="0"/>
+          <w:numId w:val="22"/>
+        </w:numPr>
+        <w:rPr>
+          <w:rFonts w:ascii="Arial" w:hAnsi="Arial" w:cs="Arial"/>
+          <w:color w:val="000000" w:themeColor="text1"/>
+        </w:rPr>
+      </w:pPr>
+      <w:bookmarkStart w:id="18" w:name="_Toc532042897"/>
       <w:r>
         <w:rPr>
           <w:rFonts w:ascii="Arial" w:hAnsi="Arial" w:cs="Arial"/>
@@ -1805,9 +2775,11 @@
         </w:rPr>
         <w:t>Microcontrolador:</w:t>
       </w:r>
-    </w:p>
-    <w:p>
-      <w:pPr>
+      <w:bookmarkEnd w:id="18"/>
+    </w:p>
+    <w:p>
+      <w:pPr>
+        <w:pStyle w:val="Prrafodelista"/>
         <w:rPr>
           <w:rFonts w:ascii="Arial" w:hAnsi="Arial" w:cs="Arial"/>
           <w:color w:val="000000" w:themeColor="text1"/>
@@ -1972,11 +2944,16 @@
     <w:p>
       <w:pPr>
         <w:pStyle w:val="Ttulo2"/>
-        <w:rPr>
-          <w:rFonts w:ascii="Arial" w:hAnsi="Arial" w:cs="Arial"/>
-          <w:color w:val="000000" w:themeColor="text1"/>
-        </w:rPr>
-      </w:pPr>
+        <w:numPr>
+          <w:ilvl w:val="0"/>
+          <w:numId w:val="22"/>
+        </w:numPr>
+        <w:rPr>
+          <w:rFonts w:ascii="Arial" w:hAnsi="Arial" w:cs="Arial"/>
+          <w:color w:val="000000" w:themeColor="text1"/>
+        </w:rPr>
+      </w:pPr>
+      <w:bookmarkStart w:id="19" w:name="_Toc532042898"/>
       <w:r>
         <w:rPr>
           <w:rFonts w:ascii="Arial" w:hAnsi="Arial" w:cs="Arial"/>
@@ -1984,9 +2961,11 @@
         </w:rPr>
         <w:t>Registro de desplazamiento:</w:t>
       </w:r>
-    </w:p>
-    <w:p>
-      <w:pPr>
+      <w:bookmarkEnd w:id="19"/>
+    </w:p>
+    <w:p>
+      <w:pPr>
+        <w:pStyle w:val="Prrafodelista"/>
         <w:rPr>
           <w:rFonts w:ascii="Arial" w:hAnsi="Arial" w:cs="Arial"/>
           <w:color w:val="000000" w:themeColor="text1"/>
@@ -2007,11 +2986,16 @@
     <w:p>
       <w:pPr>
         <w:pStyle w:val="Ttulo2"/>
-        <w:rPr>
-          <w:rFonts w:ascii="Arial" w:hAnsi="Arial" w:cs="Arial"/>
-          <w:color w:val="000000" w:themeColor="text1"/>
-        </w:rPr>
-      </w:pPr>
+        <w:numPr>
+          <w:ilvl w:val="0"/>
+          <w:numId w:val="22"/>
+        </w:numPr>
+        <w:rPr>
+          <w:rFonts w:ascii="Arial" w:hAnsi="Arial" w:cs="Arial"/>
+          <w:color w:val="000000" w:themeColor="text1"/>
+        </w:rPr>
+      </w:pPr>
+      <w:bookmarkStart w:id="20" w:name="_Toc532042899"/>
       <w:r>
         <w:rPr>
           <w:rFonts w:ascii="Arial" w:hAnsi="Arial" w:cs="Arial"/>
@@ -2019,9 +3003,11 @@
         </w:rPr>
         <w:t>Modulo Bluetooth:</w:t>
       </w:r>
-    </w:p>
-    <w:p>
-      <w:pPr>
+      <w:bookmarkEnd w:id="20"/>
+    </w:p>
+    <w:p>
+      <w:pPr>
+        <w:pStyle w:val="Prrafodelista"/>
         <w:rPr>
           <w:rFonts w:ascii="Arial" w:hAnsi="Arial" w:cs="Arial"/>
           <w:color w:val="000000" w:themeColor="text1"/>
@@ -2069,11 +3055,16 @@
     <w:p>
       <w:pPr>
         <w:pStyle w:val="Ttulo2"/>
-        <w:rPr>
-          <w:rFonts w:ascii="Arial" w:hAnsi="Arial" w:cs="Arial"/>
-          <w:color w:val="000000" w:themeColor="text1"/>
-        </w:rPr>
-      </w:pPr>
+        <w:numPr>
+          <w:ilvl w:val="0"/>
+          <w:numId w:val="22"/>
+        </w:numPr>
+        <w:rPr>
+          <w:rFonts w:ascii="Arial" w:hAnsi="Arial" w:cs="Arial"/>
+          <w:color w:val="000000" w:themeColor="text1"/>
+        </w:rPr>
+      </w:pPr>
+      <w:bookmarkStart w:id="21" w:name="_Toc532042900"/>
       <w:r>
         <w:rPr>
           <w:rFonts w:ascii="Arial" w:hAnsi="Arial" w:cs="Arial"/>
@@ -2081,9 +3072,11 @@
         </w:rPr>
         <w:t>Tarjeta Micro SD:</w:t>
       </w:r>
-    </w:p>
-    <w:p>
-      <w:pPr>
+      <w:bookmarkEnd w:id="21"/>
+    </w:p>
+    <w:p>
+      <w:pPr>
+        <w:pStyle w:val="Prrafodelista"/>
         <w:rPr>
           <w:rFonts w:ascii="Arial" w:hAnsi="Arial" w:cs="Arial"/>
           <w:color w:val="000000" w:themeColor="text1"/>
@@ -2140,21 +3133,29 @@
     <w:p>
       <w:pPr>
         <w:pStyle w:val="Ttulo2"/>
-        <w:rPr>
-          <w:rFonts w:ascii="Arial" w:hAnsi="Arial" w:cs="Arial"/>
-          <w:color w:val="000000" w:themeColor="text1"/>
-        </w:rPr>
-      </w:pPr>
-      <w:r>
-        <w:rPr>
-          <w:rFonts w:ascii="Arial" w:hAnsi="Arial" w:cs="Arial"/>
-          <w:color w:val="000000" w:themeColor="text1"/>
-        </w:rPr>
+        <w:numPr>
+          <w:ilvl w:val="0"/>
+          <w:numId w:val="22"/>
+        </w:numPr>
+        <w:rPr>
+          <w:rFonts w:ascii="Arial" w:hAnsi="Arial" w:cs="Arial"/>
+          <w:color w:val="000000" w:themeColor="text1"/>
+        </w:rPr>
+      </w:pPr>
+      <w:bookmarkStart w:id="22" w:name="_Toc532042901"/>
+      <w:r>
+        <w:rPr>
+          <w:rFonts w:ascii="Arial" w:hAnsi="Arial" w:cs="Arial"/>
+          <w:color w:val="000000" w:themeColor="text1"/>
+        </w:rPr>
+        <w:lastRenderedPageBreak/>
         <w:t>Operacional:</w:t>
       </w:r>
-    </w:p>
-    <w:p>
-      <w:pPr>
+      <w:bookmarkEnd w:id="22"/>
+    </w:p>
+    <w:p>
+      <w:pPr>
+        <w:pStyle w:val="Prrafodelista"/>
         <w:rPr>
           <w:rFonts w:ascii="Arial" w:hAnsi="Arial" w:cs="Arial"/>
           <w:color w:val="000000" w:themeColor="text1"/>
@@ -2185,22 +3186,28 @@
     <w:p>
       <w:pPr>
         <w:pStyle w:val="Ttulo2"/>
-        <w:rPr>
-          <w:rFonts w:ascii="Arial" w:hAnsi="Arial" w:cs="Arial"/>
-          <w:color w:val="000000" w:themeColor="text1"/>
-        </w:rPr>
-      </w:pPr>
-      <w:r>
-        <w:rPr>
-          <w:rFonts w:ascii="Arial" w:hAnsi="Arial" w:cs="Arial"/>
-          <w:color w:val="000000" w:themeColor="text1"/>
-        </w:rPr>
-        <w:lastRenderedPageBreak/>
+        <w:numPr>
+          <w:ilvl w:val="0"/>
+          <w:numId w:val="22"/>
+        </w:numPr>
+        <w:rPr>
+          <w:rFonts w:ascii="Arial" w:hAnsi="Arial" w:cs="Arial"/>
+          <w:color w:val="000000" w:themeColor="text1"/>
+        </w:rPr>
+      </w:pPr>
+      <w:bookmarkStart w:id="23" w:name="_Toc532042902"/>
+      <w:r>
+        <w:rPr>
+          <w:rFonts w:ascii="Arial" w:hAnsi="Arial" w:cs="Arial"/>
+          <w:color w:val="000000" w:themeColor="text1"/>
+        </w:rPr>
         <w:t>Leds RGB:</w:t>
       </w:r>
-    </w:p>
-    <w:p>
-      <w:pPr>
+      <w:bookmarkEnd w:id="23"/>
+    </w:p>
+    <w:p>
+      <w:pPr>
+        <w:pStyle w:val="Prrafodelista"/>
         <w:rPr>
           <w:rFonts w:ascii="Arial" w:hAnsi="Arial" w:cs="Arial"/>
           <w:color w:val="000000" w:themeColor="text1"/>
@@ -2239,11 +3246,16 @@
     <w:p>
       <w:pPr>
         <w:pStyle w:val="Ttulo2"/>
-        <w:rPr>
-          <w:rFonts w:ascii="Arial" w:hAnsi="Arial" w:cs="Arial"/>
-          <w:color w:val="000000" w:themeColor="text1"/>
-        </w:rPr>
-      </w:pPr>
+        <w:numPr>
+          <w:ilvl w:val="0"/>
+          <w:numId w:val="22"/>
+        </w:numPr>
+        <w:rPr>
+          <w:rFonts w:ascii="Arial" w:hAnsi="Arial" w:cs="Arial"/>
+          <w:color w:val="000000" w:themeColor="text1"/>
+        </w:rPr>
+      </w:pPr>
+      <w:bookmarkStart w:id="24" w:name="_Toc532042903"/>
       <w:r>
         <w:rPr>
           <w:rFonts w:ascii="Arial" w:hAnsi="Arial" w:cs="Arial"/>
@@ -2251,9 +3263,11 @@
         </w:rPr>
         <w:t>Regulador switching:</w:t>
       </w:r>
-    </w:p>
-    <w:p>
-      <w:pPr>
+      <w:bookmarkEnd w:id="24"/>
+    </w:p>
+    <w:p>
+      <w:pPr>
+        <w:ind w:left="708"/>
         <w:rPr>
           <w:rFonts w:ascii="Arial" w:hAnsi="Arial" w:cs="Arial"/>
           <w:color w:val="000000" w:themeColor="text1"/>
@@ -2291,12 +3305,14 @@
           <w:rFonts w:ascii="Arial" w:hAnsi="Arial" w:cs="Arial"/>
         </w:rPr>
       </w:pPr>
+      <w:bookmarkStart w:id="25" w:name="_Toc532042904"/>
       <w:r>
         <w:rPr>
           <w:rFonts w:ascii="Arial" w:hAnsi="Arial" w:cs="Arial"/>
         </w:rPr>
         <w:t>Circuito impreso</w:t>
       </w:r>
+      <w:bookmarkEnd w:id="25"/>
     </w:p>
     <w:p>
       <w:pPr>
@@ -2313,7 +3329,7 @@
         </w:rPr>
         <w:t xml:space="preserve">(Ver </w:t>
       </w:r>
-      <w:hyperlink r:id="rId11" w:history="1">
+      <w:hyperlink r:id="rId13" w:history="1">
         <w:r>
           <w:rPr>
             <w:rStyle w:val="Hipervnculo"/>
@@ -2336,11 +3352,16 @@
     <w:p>
       <w:pPr>
         <w:pStyle w:val="Ttulo2"/>
-        <w:rPr>
-          <w:rFonts w:ascii="Arial" w:hAnsi="Arial" w:cs="Arial"/>
-          <w:color w:val="000000" w:themeColor="text1"/>
-        </w:rPr>
-      </w:pPr>
+        <w:numPr>
+          <w:ilvl w:val="0"/>
+          <w:numId w:val="22"/>
+        </w:numPr>
+        <w:rPr>
+          <w:rFonts w:ascii="Arial" w:hAnsi="Arial" w:cs="Arial"/>
+          <w:color w:val="000000" w:themeColor="text1"/>
+        </w:rPr>
+      </w:pPr>
+      <w:bookmarkStart w:id="26" w:name="_Toc532042905"/>
       <w:r>
         <w:rPr>
           <w:rFonts w:ascii="Arial" w:hAnsi="Arial" w:cs="Arial"/>
@@ -2348,6 +3369,7 @@
         </w:rPr>
         <w:t>Diseño total</w:t>
       </w:r>
+      <w:bookmarkEnd w:id="26"/>
     </w:p>
     <w:p>
       <w:pPr>
@@ -2384,7 +3406,7 @@
                     </pic:cNvPicPr>
                   </pic:nvPicPr>
                   <pic:blipFill>
-                    <a:blip r:embed="rId12"/>
+                    <a:blip r:embed="rId14"/>
                     <a:srcRect/>
                     <a:stretch>
                       <a:fillRect/>
@@ -2416,11 +3438,16 @@
     <w:p>
       <w:pPr>
         <w:pStyle w:val="Ttulo2"/>
-        <w:rPr>
-          <w:rFonts w:ascii="Arial" w:hAnsi="Arial" w:cs="Arial"/>
-          <w:color w:val="000000" w:themeColor="text1"/>
-        </w:rPr>
-      </w:pPr>
+        <w:numPr>
+          <w:ilvl w:val="0"/>
+          <w:numId w:val="22"/>
+        </w:numPr>
+        <w:rPr>
+          <w:rFonts w:ascii="Arial" w:hAnsi="Arial" w:cs="Arial"/>
+          <w:color w:val="000000" w:themeColor="text1"/>
+        </w:rPr>
+      </w:pPr>
+      <w:bookmarkStart w:id="27" w:name="_Toc532042906"/>
       <w:r>
         <w:rPr>
           <w:rFonts w:ascii="Arial" w:hAnsi="Arial" w:cs="Arial"/>
@@ -2428,20 +3455,41 @@
         </w:rPr>
         <w:t>Modelo 3D</w:t>
       </w:r>
-    </w:p>
-    <w:p>
-      <w:pPr>
-        <w:rPr>
-          <w:rFonts w:ascii="Arial" w:hAnsi="Arial" w:cs="Arial"/>
-        </w:rPr>
-      </w:pPr>
-      <w:r>
-        <w:rPr>
-          <w:rFonts w:ascii="Arial" w:hAnsi="Arial" w:cs="Arial"/>
-          <w:sz w:val="24"/>
-          <w:szCs w:val="24"/>
-        </w:rPr>
-        <w:t>(Ver PCB3D)</w:t>
+      <w:bookmarkEnd w:id="27"/>
+    </w:p>
+    <w:p>
+      <w:pPr>
+        <w:ind w:firstLine="360"/>
+        <w:rPr>
+          <w:rFonts w:ascii="Arial" w:hAnsi="Arial" w:cs="Arial"/>
+        </w:rPr>
+      </w:pPr>
+      <w:r>
+        <w:rPr>
+          <w:rFonts w:ascii="Arial" w:hAnsi="Arial" w:cs="Arial"/>
+          <w:sz w:val="24"/>
+          <w:szCs w:val="24"/>
+        </w:rPr>
+        <w:t xml:space="preserve">(Ver </w:t>
+      </w:r>
+      <w:hyperlink r:id="rId15" w:history="1">
+        <w:r>
+          <w:rPr>
+            <w:rStyle w:val="Hipervnculo"/>
+            <w:rFonts w:ascii="Arial" w:hAnsi="Arial" w:cs="Arial"/>
+            <w:sz w:val="24"/>
+            <w:szCs w:val="24"/>
+          </w:rPr>
+          <w:t>PCB3D</w:t>
+        </w:r>
+      </w:hyperlink>
+      <w:r>
+        <w:rPr>
+          <w:rFonts w:ascii="Arial" w:hAnsi="Arial" w:cs="Arial"/>
+          <w:sz w:val="24"/>
+          <w:szCs w:val="24"/>
+        </w:rPr>
+        <w:t>)</w:t>
       </w:r>
     </w:p>
     <w:p>
@@ -2461,6 +3509,7 @@
           <w:szCs w:val="36"/>
           <w:lang w:eastAsia="es-AR"/>
         </w:rPr>
+        <w:lastRenderedPageBreak/>
         <w:drawing>
           <wp:inline distT="0" distB="0" distL="0" distR="0">
             <wp:extent cx="5610225" cy="1524000"/>
@@ -2479,7 +3528,7 @@
                     </pic:cNvPicPr>
                   </pic:nvPicPr>
                   <pic:blipFill>
-                    <a:blip r:embed="rId13"/>
+                    <a:blip r:embed="rId16"/>
                     <a:srcRect/>
                     <a:stretch>
                       <a:fillRect/>
@@ -2536,12 +3585,14 @@
           <w:rFonts w:ascii="Arial" w:hAnsi="Arial" w:cs="Arial"/>
         </w:rPr>
       </w:pPr>
+      <w:bookmarkStart w:id="28" w:name="_Toc532042907"/>
       <w:r>
         <w:rPr>
           <w:rFonts w:ascii="Arial" w:hAnsi="Arial" w:cs="Arial"/>
         </w:rPr>
         <w:t>Software</w:t>
       </w:r>
+      <w:bookmarkEnd w:id="28"/>
     </w:p>
     <w:p>
       <w:pPr>
@@ -2554,12 +3605,14 @@
           <w:rFonts w:ascii="Arial" w:hAnsi="Arial" w:cs="Arial"/>
         </w:rPr>
       </w:pPr>
+      <w:bookmarkStart w:id="29" w:name="_Toc532042908"/>
       <w:r>
         <w:rPr>
           <w:rFonts w:ascii="Arial" w:hAnsi="Arial" w:cs="Arial"/>
         </w:rPr>
         <w:t>Software Microcontrolador</w:t>
       </w:r>
+      <w:bookmarkEnd w:id="29"/>
     </w:p>
     <w:p>
       <w:pPr>
@@ -2590,12 +3643,14 @@
           <w:rFonts w:ascii="Arial" w:hAnsi="Arial" w:cs="Arial"/>
         </w:rPr>
       </w:pPr>
+      <w:bookmarkStart w:id="30" w:name="_Toc532042909"/>
       <w:r>
         <w:rPr>
           <w:rFonts w:ascii="Arial" w:hAnsi="Arial" w:cs="Arial"/>
         </w:rPr>
         <w:t>Problemas durante el desarrollo</w:t>
       </w:r>
+      <w:bookmarkEnd w:id="30"/>
     </w:p>
     <w:p>
       <w:pPr>
@@ -2608,12 +3663,14 @@
           <w:rFonts w:ascii="Arial" w:hAnsi="Arial" w:cs="Arial"/>
         </w:rPr>
       </w:pPr>
+      <w:bookmarkStart w:id="31" w:name="_Toc532042910"/>
       <w:r>
         <w:rPr>
           <w:rFonts w:ascii="Arial" w:hAnsi="Arial" w:cs="Arial"/>
         </w:rPr>
         <w:t>Hardware</w:t>
       </w:r>
+      <w:bookmarkEnd w:id="31"/>
     </w:p>
     <w:p>
       <w:pPr>
@@ -2759,6 +3816,7 @@
           <w:sz w:val="24"/>
           <w:szCs w:val="24"/>
         </w:rPr>
+        <w:lastRenderedPageBreak/>
         <w:t xml:space="preserve">Nos encontramos con dificultades a la hora del montado de las piezas 3d sobre el motor por el tamaño del eje del </w:t>
       </w:r>
       <w:r>
@@ -2807,16 +3865,7 @@
           <w:sz w:val="24"/>
           <w:szCs w:val="24"/>
         </w:rPr>
-        <w:t xml:space="preserve"> de potencia por lo que se escogió cambiar el motor por uno con caja reductora de plástico, de esta manera solucionamos el problema de la inducción del </w:t>
-      </w:r>
-      <w:r>
-        <w:rPr>
-          <w:rFonts w:ascii="Arial" w:hAnsi="Arial" w:cs="Arial"/>
-          <w:sz w:val="24"/>
-          <w:szCs w:val="24"/>
-        </w:rPr>
-        <w:lastRenderedPageBreak/>
-        <w:t xml:space="preserve">motor y además conseguimos un eje más largo lo cual </w:t>
+        <w:t xml:space="preserve"> de potencia por lo que se escogió cambiar el motor por uno con caja reductora de plástico, de esta manera solucionamos el problema de la inducción del motor y además conseguimos un eje más largo lo cual </w:t>
       </w:r>
       <w:r>
         <w:rPr>
@@ -2891,12 +3940,14 @@
           <w:szCs w:val="24"/>
         </w:rPr>
       </w:pPr>
+      <w:bookmarkStart w:id="32" w:name="_Toc532042911"/>
       <w:r>
         <w:rPr>
           <w:rFonts w:ascii="Arial" w:hAnsi="Arial" w:cs="Arial"/>
         </w:rPr>
         <w:t>Software PC</w:t>
       </w:r>
+      <w:bookmarkEnd w:id="32"/>
     </w:p>
     <w:p>
       <w:pPr>
@@ -2969,12 +4020,14 @@
           <w:rFonts w:ascii="Arial" w:hAnsi="Arial" w:cs="Arial"/>
         </w:rPr>
       </w:pPr>
+      <w:bookmarkStart w:id="33" w:name="_Toc532042912"/>
       <w:r>
         <w:rPr>
           <w:rFonts w:ascii="Arial" w:hAnsi="Arial" w:cs="Arial"/>
         </w:rPr>
         <w:t>Software Microcontrolador</w:t>
       </w:r>
+      <w:bookmarkEnd w:id="33"/>
     </w:p>
     <w:p>
       <w:pPr>
@@ -3004,12 +4057,14 @@
           <w:rFonts w:ascii="Arial" w:hAnsi="Arial" w:cs="Arial"/>
         </w:rPr>
       </w:pPr>
+      <w:bookmarkStart w:id="34" w:name="_Toc532042913"/>
       <w:r>
         <w:rPr>
           <w:rFonts w:ascii="Arial" w:hAnsi="Arial" w:cs="Arial"/>
         </w:rPr>
         <w:t>Software Utilizado</w:t>
       </w:r>
+      <w:bookmarkEnd w:id="34"/>
     </w:p>
     <w:p>
       <w:pPr>
@@ -3030,6 +4085,7 @@
           <w:sz w:val="24"/>
           <w:szCs w:val="24"/>
         </w:rPr>
+        <w:lastRenderedPageBreak/>
         <w:t>Programación de microcontrolador: MCUexpress</w:t>
       </w:r>
     </w:p>
@@ -3110,12 +4166,14 @@
           <w:rFonts w:ascii="Arial" w:hAnsi="Arial" w:cs="Arial"/>
         </w:rPr>
       </w:pPr>
+      <w:bookmarkStart w:id="35" w:name="_Toc532042914"/>
       <w:r>
         <w:rPr>
           <w:rFonts w:ascii="Arial" w:hAnsi="Arial" w:cs="Arial"/>
         </w:rPr>
         <w:t>Referencias</w:t>
       </w:r>
+      <w:bookmarkEnd w:id="35"/>
     </w:p>
     <w:p>
       <w:pPr>
@@ -3131,7 +4189,8 @@
           <w:szCs w:val="24"/>
         </w:rPr>
       </w:pPr>
-      <w:hyperlink r:id="rId14" w:history="1">
+      <w:hyperlink r:id="rId17" w:history="1">
+        <w:bookmarkStart w:id="36" w:name="_Toc532042915"/>
         <w:r>
           <w:rPr>
             <w:rStyle w:val="Hipervnculo"/>
@@ -3142,6 +4201,7 @@
           </w:rPr>
           <w:t>Repositorio General</w:t>
         </w:r>
+        <w:bookmarkEnd w:id="36"/>
       </w:hyperlink>
     </w:p>
     <w:p>
@@ -3158,7 +4218,8 @@
           <w:szCs w:val="24"/>
         </w:rPr>
       </w:pPr>
-      <w:hyperlink r:id="rId15" w:history="1">
+      <w:hyperlink r:id="rId18" w:history="1">
+        <w:bookmarkStart w:id="37" w:name="_Toc532042916"/>
         <w:r>
           <w:rPr>
             <w:rStyle w:val="Hipervnculo"/>
@@ -3169,8 +4230,10 @@
           </w:rPr>
           <w:t>Hojas de datos</w:t>
         </w:r>
+        <w:bookmarkEnd w:id="37"/>
       </w:hyperlink>
     </w:p>
+    <w:bookmarkStart w:id="38" w:name="_Toc532042917"/>
     <w:p>
       <w:pPr>
         <w:pStyle w:val="Ttulo1"/>
@@ -3192,7 +4255,53 @@
           <w:sz w:val="24"/>
           <w:szCs w:val="24"/>
         </w:rPr>
+        <w:fldChar w:fldCharType="begin"/>
+      </w:r>
+      <w:r>
+        <w:rPr>
+          <w:rFonts w:ascii="Arial" w:hAnsi="Arial" w:cs="Arial"/>
+          <w:b w:val="0"/>
+          <w:sz w:val="24"/>
+          <w:szCs w:val="24"/>
+        </w:rPr>
+        <w:instrText xml:space="preserve"> HYPERLINK "https://github.com/CastroGerman/TD2-Project/blob/master/Informes/dise%C3%B1o%20de%20circuitos%20impresos.pdf" </w:instrText>
+      </w:r>
+      <w:r>
+        <w:rPr>
+          <w:rFonts w:ascii="Arial" w:hAnsi="Arial" w:cs="Arial"/>
+          <w:b w:val="0"/>
+          <w:sz w:val="24"/>
+          <w:szCs w:val="24"/>
+        </w:rPr>
+      </w:r>
+      <w:r>
+        <w:rPr>
+          <w:rFonts w:ascii="Arial" w:hAnsi="Arial" w:cs="Arial"/>
+          <w:b w:val="0"/>
+          <w:sz w:val="24"/>
+          <w:szCs w:val="24"/>
+        </w:rPr>
+        <w:fldChar w:fldCharType="separate"/>
+      </w:r>
+      <w:r>
+        <w:rPr>
+          <w:rStyle w:val="Hipervnculo"/>
+          <w:rFonts w:ascii="Arial" w:hAnsi="Arial" w:cs="Arial"/>
+          <w:b w:val="0"/>
+          <w:sz w:val="24"/>
+          <w:szCs w:val="24"/>
+        </w:rPr>
         <w:t>Informe PCB</w:t>
+      </w:r>
+      <w:bookmarkEnd w:id="38"/>
+      <w:r>
+        <w:rPr>
+          <w:rFonts w:ascii="Arial" w:hAnsi="Arial" w:cs="Arial"/>
+          <w:b w:val="0"/>
+          <w:sz w:val="24"/>
+          <w:szCs w:val="24"/>
+        </w:rPr>
+        <w:fldChar w:fldCharType="end"/>
       </w:r>
     </w:p>
     <w:p>
@@ -3209,6 +4318,7 @@
           <w:szCs w:val="24"/>
         </w:rPr>
       </w:pPr>
+      <w:bookmarkStart w:id="39" w:name="_Toc532042918"/>
       <w:r>
         <w:rPr>
           <w:rFonts w:ascii="Arial" w:hAnsi="Arial" w:cs="Arial"/>
@@ -3218,6 +4328,7 @@
         </w:rPr>
         <w:t>Manual Técnico</w:t>
       </w:r>
+      <w:bookmarkEnd w:id="39"/>
     </w:p>
     <w:p>
       <w:pPr>
@@ -3233,6 +4344,7 @@
           <w:szCs w:val="24"/>
         </w:rPr>
       </w:pPr>
+      <w:bookmarkStart w:id="40" w:name="_Toc532042919"/>
       <w:r>
         <w:rPr>
           <w:rFonts w:ascii="Arial" w:hAnsi="Arial" w:cs="Arial"/>
@@ -3242,6 +4354,7 @@
         </w:rPr>
         <w:t>Manual de Usuario</w:t>
       </w:r>
+      <w:bookmarkEnd w:id="40"/>
     </w:p>
     <w:p>
       <w:pPr>
@@ -3257,7 +4370,8 @@
           <w:szCs w:val="24"/>
         </w:rPr>
       </w:pPr>
-      <w:hyperlink r:id="rId16" w:history="1">
+      <w:hyperlink r:id="rId19" w:history="1">
+        <w:bookmarkStart w:id="41" w:name="_Toc532042920"/>
         <w:r>
           <w:rPr>
             <w:rStyle w:val="Hipervnculo"/>
@@ -3278,7 +4392,7 @@
         </w:rPr>
         <w:t xml:space="preserve"> (</w:t>
       </w:r>
-      <w:hyperlink r:id="rId17" w:history="1">
+      <w:hyperlink r:id="rId20" w:history="1">
         <w:r>
           <w:rPr>
             <w:rStyle w:val="Hipervnculo"/>
@@ -3299,6 +4413,7 @@
         </w:rPr>
         <w:t>)</w:t>
       </w:r>
+      <w:bookmarkEnd w:id="41"/>
     </w:p>
     <w:p>
       <w:pPr>
@@ -3314,7 +4429,8 @@
           <w:szCs w:val="24"/>
         </w:rPr>
       </w:pPr>
-      <w:hyperlink r:id="rId18" w:history="1">
+      <w:hyperlink r:id="rId21" w:history="1">
+        <w:bookmarkStart w:id="42" w:name="_Toc532042921"/>
         <w:r>
           <w:rPr>
             <w:rStyle w:val="Hipervnculo"/>
@@ -3325,6 +4441,7 @@
           </w:rPr>
           <w:t>BOM</w:t>
         </w:r>
+        <w:bookmarkEnd w:id="42"/>
       </w:hyperlink>
     </w:p>
     <w:p>
@@ -3341,7 +4458,8 @@
           <w:szCs w:val="24"/>
         </w:rPr>
       </w:pPr>
-      <w:hyperlink r:id="rId19" w:history="1">
+      <w:hyperlink r:id="rId22" w:history="1">
+        <w:bookmarkStart w:id="43" w:name="_Toc532042922"/>
         <w:r>
           <w:rPr>
             <w:rStyle w:val="Hipervnculo"/>
@@ -3352,6 +4470,7 @@
           </w:rPr>
           <w:t>Esquemáticos</w:t>
         </w:r>
+        <w:bookmarkEnd w:id="43"/>
       </w:hyperlink>
     </w:p>
     <w:p>
@@ -3368,7 +4487,8 @@
           <w:szCs w:val="24"/>
         </w:rPr>
       </w:pPr>
-      <w:hyperlink r:id="rId20" w:history="1">
+      <w:hyperlink r:id="rId23" w:history="1">
+        <w:bookmarkStart w:id="44" w:name="_Toc532042923"/>
         <w:r>
           <w:rPr>
             <w:rStyle w:val="Hipervnculo"/>
@@ -3379,6 +4499,7 @@
           </w:rPr>
           <w:t>Maqueta3D</w:t>
         </w:r>
+        <w:bookmarkEnd w:id="44"/>
       </w:hyperlink>
     </w:p>
     <w:p>
@@ -3411,7 +4532,7 @@
       </w:pPr>
     </w:p>
     <w:sectPr>
-      <w:headerReference w:type="default" r:id="rId21"/>
+      <w:headerReference w:type="default" r:id="rId24"/>
       <w:pgSz w:w="12240" w:h="15840"/>
       <w:pgMar w:top="1417" w:right="1701" w:bottom="1417" w:left="1701" w:header="708" w:footer="708" w:gutter="0"/>
       <w:cols w:space="708"/>
@@ -3979,6 +5100,119 @@
     </w:lvl>
   </w:abstractNum>
   <w:abstractNum w:abstractNumId="4">
+    <w:nsid w:val="06906A51"/>
+    <w:multiLevelType w:val="hybridMultilevel"/>
+    <w:tmpl w:val="C6006040"/>
+    <w:lvl w:ilvl="0" w:tplc="2C0A0001">
+      <w:start w:val="1"/>
+      <w:numFmt w:val="bullet"/>
+      <w:lvlText w:val=""/>
+      <w:lvlJc w:val="left"/>
+      <w:pPr>
+        <w:ind w:left="720" w:hanging="360"/>
+      </w:pPr>
+      <w:rPr>
+        <w:rFonts w:ascii="Symbol" w:hAnsi="Symbol" w:hint="default"/>
+      </w:rPr>
+    </w:lvl>
+    <w:lvl w:ilvl="1" w:tplc="2C0A0003" w:tentative="1">
+      <w:start w:val="1"/>
+      <w:numFmt w:val="bullet"/>
+      <w:lvlText w:val="o"/>
+      <w:lvlJc w:val="left"/>
+      <w:pPr>
+        <w:ind w:left="1440" w:hanging="360"/>
+      </w:pPr>
+      <w:rPr>
+        <w:rFonts w:ascii="Courier New" w:hAnsi="Courier New" w:cs="Courier New" w:hint="default"/>
+      </w:rPr>
+    </w:lvl>
+    <w:lvl w:ilvl="2" w:tplc="2C0A0005" w:tentative="1">
+      <w:start w:val="1"/>
+      <w:numFmt w:val="bullet"/>
+      <w:lvlText w:val=""/>
+      <w:lvlJc w:val="left"/>
+      <w:pPr>
+        <w:ind w:left="2160" w:hanging="360"/>
+      </w:pPr>
+      <w:rPr>
+        <w:rFonts w:ascii="Wingdings" w:hAnsi="Wingdings" w:hint="default"/>
+      </w:rPr>
+    </w:lvl>
+    <w:lvl w:ilvl="3" w:tplc="2C0A0001" w:tentative="1">
+      <w:start w:val="1"/>
+      <w:numFmt w:val="bullet"/>
+      <w:lvlText w:val=""/>
+      <w:lvlJc w:val="left"/>
+      <w:pPr>
+        <w:ind w:left="2880" w:hanging="360"/>
+      </w:pPr>
+      <w:rPr>
+        <w:rFonts w:ascii="Symbol" w:hAnsi="Symbol" w:hint="default"/>
+      </w:rPr>
+    </w:lvl>
+    <w:lvl w:ilvl="4" w:tplc="2C0A0003" w:tentative="1">
+      <w:start w:val="1"/>
+      <w:numFmt w:val="bullet"/>
+      <w:lvlText w:val="o"/>
+      <w:lvlJc w:val="left"/>
+      <w:pPr>
+        <w:ind w:left="3600" w:hanging="360"/>
+      </w:pPr>
+      <w:rPr>
+        <w:rFonts w:ascii="Courier New" w:hAnsi="Courier New" w:cs="Courier New" w:hint="default"/>
+      </w:rPr>
+    </w:lvl>
+    <w:lvl w:ilvl="5" w:tplc="2C0A0005" w:tentative="1">
+      <w:start w:val="1"/>
+      <w:numFmt w:val="bullet"/>
+      <w:lvlText w:val=""/>
+      <w:lvlJc w:val="left"/>
+      <w:pPr>
+        <w:ind w:left="4320" w:hanging="360"/>
+      </w:pPr>
+      <w:rPr>
+        <w:rFonts w:ascii="Wingdings" w:hAnsi="Wingdings" w:hint="default"/>
+      </w:rPr>
+    </w:lvl>
+    <w:lvl w:ilvl="6" w:tplc="2C0A0001" w:tentative="1">
+      <w:start w:val="1"/>
+      <w:numFmt w:val="bullet"/>
+      <w:lvlText w:val=""/>
+      <w:lvlJc w:val="left"/>
+      <w:pPr>
+        <w:ind w:left="5040" w:hanging="360"/>
+      </w:pPr>
+      <w:rPr>
+        <w:rFonts w:ascii="Symbol" w:hAnsi="Symbol" w:hint="default"/>
+      </w:rPr>
+    </w:lvl>
+    <w:lvl w:ilvl="7" w:tplc="2C0A0003" w:tentative="1">
+      <w:start w:val="1"/>
+      <w:numFmt w:val="bullet"/>
+      <w:lvlText w:val="o"/>
+      <w:lvlJc w:val="left"/>
+      <w:pPr>
+        <w:ind w:left="5760" w:hanging="360"/>
+      </w:pPr>
+      <w:rPr>
+        <w:rFonts w:ascii="Courier New" w:hAnsi="Courier New" w:cs="Courier New" w:hint="default"/>
+      </w:rPr>
+    </w:lvl>
+    <w:lvl w:ilvl="8" w:tplc="2C0A0005" w:tentative="1">
+      <w:start w:val="1"/>
+      <w:numFmt w:val="bullet"/>
+      <w:lvlText w:val=""/>
+      <w:lvlJc w:val="left"/>
+      <w:pPr>
+        <w:ind w:left="6480" w:hanging="360"/>
+      </w:pPr>
+      <w:rPr>
+        <w:rFonts w:ascii="Wingdings" w:hAnsi="Wingdings" w:hint="default"/>
+      </w:rPr>
+    </w:lvl>
+  </w:abstractNum>
+  <w:abstractNum w:abstractNumId="5">
     <w:nsid w:val="084D2F84"/>
     <w:multiLevelType w:val="multilevel"/>
     <w:tmpl w:val="E67CA2B4"/>
@@ -4091,7 +5325,7 @@
       </w:rPr>
     </w:lvl>
   </w:abstractNum>
-  <w:abstractNum w:abstractNumId="5">
+  <w:abstractNum w:abstractNumId="6">
     <w:nsid w:val="0C844D9C"/>
     <w:multiLevelType w:val="multilevel"/>
     <w:tmpl w:val="E67CA2B4"/>
@@ -4204,7 +5438,7 @@
       </w:rPr>
     </w:lvl>
   </w:abstractNum>
-  <w:abstractNum w:abstractNumId="6">
+  <w:abstractNum w:abstractNumId="7">
     <w:nsid w:val="16D9413D"/>
     <w:multiLevelType w:val="hybridMultilevel"/>
     <w:tmpl w:val="6DE8CA9C"/>
@@ -4317,7 +5551,7 @@
       </w:rPr>
     </w:lvl>
   </w:abstractNum>
-  <w:abstractNum w:abstractNumId="7">
+  <w:abstractNum w:abstractNumId="8">
     <w:nsid w:val="20644A29"/>
     <w:multiLevelType w:val="multilevel"/>
     <w:tmpl w:val="00000002"/>
@@ -4430,7 +5664,7 @@
       </w:pPr>
     </w:lvl>
   </w:abstractNum>
-  <w:abstractNum w:abstractNumId="8">
+  <w:abstractNum w:abstractNumId="9">
     <w:nsid w:val="27244159"/>
     <w:multiLevelType w:val="multilevel"/>
     <w:tmpl w:val="CBC25210"/>
@@ -4548,7 +5782,7 @@
       </w:rPr>
     </w:lvl>
   </w:abstractNum>
-  <w:abstractNum w:abstractNumId="9">
+  <w:abstractNum w:abstractNumId="10">
     <w:nsid w:val="33B275A2"/>
     <w:multiLevelType w:val="hybridMultilevel"/>
     <w:tmpl w:val="2CB47E7A"/>
@@ -4661,7 +5895,7 @@
       </w:rPr>
     </w:lvl>
   </w:abstractNum>
-  <w:abstractNum w:abstractNumId="10">
+  <w:abstractNum w:abstractNumId="11">
     <w:nsid w:val="34957DA9"/>
     <w:multiLevelType w:val="hybridMultilevel"/>
     <w:tmpl w:val="01E2AE54"/>
@@ -4747,7 +5981,7 @@
       </w:pPr>
     </w:lvl>
   </w:abstractNum>
-  <w:abstractNum w:abstractNumId="11">
+  <w:abstractNum w:abstractNumId="12">
     <w:nsid w:val="3CFF496A"/>
     <w:multiLevelType w:val="multilevel"/>
     <w:tmpl w:val="474CC156"/>
@@ -4860,7 +6094,7 @@
       </w:rPr>
     </w:lvl>
   </w:abstractNum>
-  <w:abstractNum w:abstractNumId="12">
+  <w:abstractNum w:abstractNumId="13">
     <w:nsid w:val="3F6C63E7"/>
     <w:multiLevelType w:val="multilevel"/>
     <w:tmpl w:val="00000002"/>
@@ -4973,7 +6207,7 @@
       </w:pPr>
     </w:lvl>
   </w:abstractNum>
-  <w:abstractNum w:abstractNumId="13">
+  <w:abstractNum w:abstractNumId="14">
     <w:nsid w:val="3F991795"/>
     <w:multiLevelType w:val="multilevel"/>
     <w:tmpl w:val="CBC25210"/>
@@ -5091,7 +6325,7 @@
       </w:rPr>
     </w:lvl>
   </w:abstractNum>
-  <w:abstractNum w:abstractNumId="14">
+  <w:abstractNum w:abstractNumId="15">
     <w:nsid w:val="42FC0FE6"/>
     <w:multiLevelType w:val="multilevel"/>
     <w:tmpl w:val="E67CA2B4"/>
@@ -5204,7 +6438,7 @@
       </w:rPr>
     </w:lvl>
   </w:abstractNum>
-  <w:abstractNum w:abstractNumId="15">
+  <w:abstractNum w:abstractNumId="16">
     <w:nsid w:val="596B20B1"/>
     <w:multiLevelType w:val="multilevel"/>
     <w:tmpl w:val="C30067DC"/>
@@ -5317,7 +6551,120 @@
       </w:rPr>
     </w:lvl>
   </w:abstractNum>
-  <w:abstractNum w:abstractNumId="16">
+  <w:abstractNum w:abstractNumId="17">
+    <w:nsid w:val="61431BD5"/>
+    <w:multiLevelType w:val="hybridMultilevel"/>
+    <w:tmpl w:val="0382DA28"/>
+    <w:lvl w:ilvl="0" w:tplc="2C0A0001">
+      <w:start w:val="1"/>
+      <w:numFmt w:val="bullet"/>
+      <w:lvlText w:val=""/>
+      <w:lvlJc w:val="left"/>
+      <w:pPr>
+        <w:ind w:left="720" w:hanging="360"/>
+      </w:pPr>
+      <w:rPr>
+        <w:rFonts w:ascii="Symbol" w:hAnsi="Symbol" w:hint="default"/>
+      </w:rPr>
+    </w:lvl>
+    <w:lvl w:ilvl="1" w:tplc="2C0A0003" w:tentative="1">
+      <w:start w:val="1"/>
+      <w:numFmt w:val="bullet"/>
+      <w:lvlText w:val="o"/>
+      <w:lvlJc w:val="left"/>
+      <w:pPr>
+        <w:ind w:left="1440" w:hanging="360"/>
+      </w:pPr>
+      <w:rPr>
+        <w:rFonts w:ascii="Courier New" w:hAnsi="Courier New" w:cs="Courier New" w:hint="default"/>
+      </w:rPr>
+    </w:lvl>
+    <w:lvl w:ilvl="2" w:tplc="2C0A0005" w:tentative="1">
+      <w:start w:val="1"/>
+      <w:numFmt w:val="bullet"/>
+      <w:lvlText w:val=""/>
+      <w:lvlJc w:val="left"/>
+      <w:pPr>
+        <w:ind w:left="2160" w:hanging="360"/>
+      </w:pPr>
+      <w:rPr>
+        <w:rFonts w:ascii="Wingdings" w:hAnsi="Wingdings" w:hint="default"/>
+      </w:rPr>
+    </w:lvl>
+    <w:lvl w:ilvl="3" w:tplc="2C0A0001" w:tentative="1">
+      <w:start w:val="1"/>
+      <w:numFmt w:val="bullet"/>
+      <w:lvlText w:val=""/>
+      <w:lvlJc w:val="left"/>
+      <w:pPr>
+        <w:ind w:left="2880" w:hanging="360"/>
+      </w:pPr>
+      <w:rPr>
+        <w:rFonts w:ascii="Symbol" w:hAnsi="Symbol" w:hint="default"/>
+      </w:rPr>
+    </w:lvl>
+    <w:lvl w:ilvl="4" w:tplc="2C0A0003" w:tentative="1">
+      <w:start w:val="1"/>
+      <w:numFmt w:val="bullet"/>
+      <w:lvlText w:val="o"/>
+      <w:lvlJc w:val="left"/>
+      <w:pPr>
+        <w:ind w:left="3600" w:hanging="360"/>
+      </w:pPr>
+      <w:rPr>
+        <w:rFonts w:ascii="Courier New" w:hAnsi="Courier New" w:cs="Courier New" w:hint="default"/>
+      </w:rPr>
+    </w:lvl>
+    <w:lvl w:ilvl="5" w:tplc="2C0A0005" w:tentative="1">
+      <w:start w:val="1"/>
+      <w:numFmt w:val="bullet"/>
+      <w:lvlText w:val=""/>
+      <w:lvlJc w:val="left"/>
+      <w:pPr>
+        <w:ind w:left="4320" w:hanging="360"/>
+      </w:pPr>
+      <w:rPr>
+        <w:rFonts w:ascii="Wingdings" w:hAnsi="Wingdings" w:hint="default"/>
+      </w:rPr>
+    </w:lvl>
+    <w:lvl w:ilvl="6" w:tplc="2C0A0001" w:tentative="1">
+      <w:start w:val="1"/>
+      <w:numFmt w:val="bullet"/>
+      <w:lvlText w:val=""/>
+      <w:lvlJc w:val="left"/>
+      <w:pPr>
+        <w:ind w:left="5040" w:hanging="360"/>
+      </w:pPr>
+      <w:rPr>
+        <w:rFonts w:ascii="Symbol" w:hAnsi="Symbol" w:hint="default"/>
+      </w:rPr>
+    </w:lvl>
+    <w:lvl w:ilvl="7" w:tplc="2C0A0003" w:tentative="1">
+      <w:start w:val="1"/>
+      <w:numFmt w:val="bullet"/>
+      <w:lvlText w:val="o"/>
+      <w:lvlJc w:val="left"/>
+      <w:pPr>
+        <w:ind w:left="5760" w:hanging="360"/>
+      </w:pPr>
+      <w:rPr>
+        <w:rFonts w:ascii="Courier New" w:hAnsi="Courier New" w:cs="Courier New" w:hint="default"/>
+      </w:rPr>
+    </w:lvl>
+    <w:lvl w:ilvl="8" w:tplc="2C0A0005" w:tentative="1">
+      <w:start w:val="1"/>
+      <w:numFmt w:val="bullet"/>
+      <w:lvlText w:val=""/>
+      <w:lvlJc w:val="left"/>
+      <w:pPr>
+        <w:ind w:left="6480" w:hanging="360"/>
+      </w:pPr>
+      <w:rPr>
+        <w:rFonts w:ascii="Wingdings" w:hAnsi="Wingdings" w:hint="default"/>
+      </w:rPr>
+    </w:lvl>
+  </w:abstractNum>
+  <w:abstractNum w:abstractNumId="18">
     <w:nsid w:val="63D407FC"/>
     <w:multiLevelType w:val="multilevel"/>
     <w:tmpl w:val="0CF0C69E"/>
@@ -5430,7 +6777,120 @@
       </w:rPr>
     </w:lvl>
   </w:abstractNum>
-  <w:abstractNum w:abstractNumId="17">
+  <w:abstractNum w:abstractNumId="19">
+    <w:nsid w:val="64363BB2"/>
+    <w:multiLevelType w:val="hybridMultilevel"/>
+    <w:tmpl w:val="95321EA6"/>
+    <w:lvl w:ilvl="0" w:tplc="2C0A0001">
+      <w:start w:val="1"/>
+      <w:numFmt w:val="bullet"/>
+      <w:lvlText w:val=""/>
+      <w:lvlJc w:val="left"/>
+      <w:pPr>
+        <w:ind w:left="720" w:hanging="360"/>
+      </w:pPr>
+      <w:rPr>
+        <w:rFonts w:ascii="Symbol" w:hAnsi="Symbol" w:hint="default"/>
+      </w:rPr>
+    </w:lvl>
+    <w:lvl w:ilvl="1" w:tplc="2C0A0003" w:tentative="1">
+      <w:start w:val="1"/>
+      <w:numFmt w:val="bullet"/>
+      <w:lvlText w:val="o"/>
+      <w:lvlJc w:val="left"/>
+      <w:pPr>
+        <w:ind w:left="1440" w:hanging="360"/>
+      </w:pPr>
+      <w:rPr>
+        <w:rFonts w:ascii="Courier New" w:hAnsi="Courier New" w:cs="Courier New" w:hint="default"/>
+      </w:rPr>
+    </w:lvl>
+    <w:lvl w:ilvl="2" w:tplc="2C0A0005" w:tentative="1">
+      <w:start w:val="1"/>
+      <w:numFmt w:val="bullet"/>
+      <w:lvlText w:val=""/>
+      <w:lvlJc w:val="left"/>
+      <w:pPr>
+        <w:ind w:left="2160" w:hanging="360"/>
+      </w:pPr>
+      <w:rPr>
+        <w:rFonts w:ascii="Wingdings" w:hAnsi="Wingdings" w:hint="default"/>
+      </w:rPr>
+    </w:lvl>
+    <w:lvl w:ilvl="3" w:tplc="2C0A0001" w:tentative="1">
+      <w:start w:val="1"/>
+      <w:numFmt w:val="bullet"/>
+      <w:lvlText w:val=""/>
+      <w:lvlJc w:val="left"/>
+      <w:pPr>
+        <w:ind w:left="2880" w:hanging="360"/>
+      </w:pPr>
+      <w:rPr>
+        <w:rFonts w:ascii="Symbol" w:hAnsi="Symbol" w:hint="default"/>
+      </w:rPr>
+    </w:lvl>
+    <w:lvl w:ilvl="4" w:tplc="2C0A0003" w:tentative="1">
+      <w:start w:val="1"/>
+      <w:numFmt w:val="bullet"/>
+      <w:lvlText w:val="o"/>
+      <w:lvlJc w:val="left"/>
+      <w:pPr>
+        <w:ind w:left="3600" w:hanging="360"/>
+      </w:pPr>
+      <w:rPr>
+        <w:rFonts w:ascii="Courier New" w:hAnsi="Courier New" w:cs="Courier New" w:hint="default"/>
+      </w:rPr>
+    </w:lvl>
+    <w:lvl w:ilvl="5" w:tplc="2C0A0005" w:tentative="1">
+      <w:start w:val="1"/>
+      <w:numFmt w:val="bullet"/>
+      <w:lvlText w:val=""/>
+      <w:lvlJc w:val="left"/>
+      <w:pPr>
+        <w:ind w:left="4320" w:hanging="360"/>
+      </w:pPr>
+      <w:rPr>
+        <w:rFonts w:ascii="Wingdings" w:hAnsi="Wingdings" w:hint="default"/>
+      </w:rPr>
+    </w:lvl>
+    <w:lvl w:ilvl="6" w:tplc="2C0A0001" w:tentative="1">
+      <w:start w:val="1"/>
+      <w:numFmt w:val="bullet"/>
+      <w:lvlText w:val=""/>
+      <w:lvlJc w:val="left"/>
+      <w:pPr>
+        <w:ind w:left="5040" w:hanging="360"/>
+      </w:pPr>
+      <w:rPr>
+        <w:rFonts w:ascii="Symbol" w:hAnsi="Symbol" w:hint="default"/>
+      </w:rPr>
+    </w:lvl>
+    <w:lvl w:ilvl="7" w:tplc="2C0A0003" w:tentative="1">
+      <w:start w:val="1"/>
+      <w:numFmt w:val="bullet"/>
+      <w:lvlText w:val="o"/>
+      <w:lvlJc w:val="left"/>
+      <w:pPr>
+        <w:ind w:left="5760" w:hanging="360"/>
+      </w:pPr>
+      <w:rPr>
+        <w:rFonts w:ascii="Courier New" w:hAnsi="Courier New" w:cs="Courier New" w:hint="default"/>
+      </w:rPr>
+    </w:lvl>
+    <w:lvl w:ilvl="8" w:tplc="2C0A0005" w:tentative="1">
+      <w:start w:val="1"/>
+      <w:numFmt w:val="bullet"/>
+      <w:lvlText w:val=""/>
+      <w:lvlJc w:val="left"/>
+      <w:pPr>
+        <w:ind w:left="6480" w:hanging="360"/>
+      </w:pPr>
+      <w:rPr>
+        <w:rFonts w:ascii="Wingdings" w:hAnsi="Wingdings" w:hint="default"/>
+      </w:rPr>
+    </w:lvl>
+  </w:abstractNum>
+  <w:abstractNum w:abstractNumId="20">
     <w:nsid w:val="643A50BE"/>
     <w:multiLevelType w:val="multilevel"/>
     <w:tmpl w:val="9D926B20"/>
@@ -5543,7 +7003,7 @@
       </w:rPr>
     </w:lvl>
   </w:abstractNum>
-  <w:abstractNum w:abstractNumId="18">
+  <w:abstractNum w:abstractNumId="21">
     <w:nsid w:val="77D75711"/>
     <w:multiLevelType w:val="hybridMultilevel"/>
     <w:tmpl w:val="F0FA2DB8"/>
@@ -5632,7 +7092,7 @@
       </w:pPr>
     </w:lvl>
   </w:abstractNum>
-  <w:abstractNum w:abstractNumId="19">
+  <w:abstractNum w:abstractNumId="22">
     <w:nsid w:val="7AFC55B3"/>
     <w:multiLevelType w:val="multilevel"/>
     <w:tmpl w:val="CBC25210"/>
@@ -5750,7 +7210,7 @@
       </w:rPr>
     </w:lvl>
   </w:abstractNum>
-  <w:abstractNum w:abstractNumId="20">
+  <w:abstractNum w:abstractNumId="23">
     <w:nsid w:val="7BF52AE2"/>
     <w:multiLevelType w:val="multilevel"/>
     <w:tmpl w:val="00000002"/>
@@ -5867,31 +7327,31 @@
     </w:lvl>
   </w:abstractNum>
   <w:num w:numId="1">
-    <w:abstractNumId w:val="8"/>
+    <w:abstractNumId w:val="9"/>
   </w:num>
   <w:num w:numId="2">
-    <w:abstractNumId w:val="12"/>
+    <w:abstractNumId w:val="13"/>
   </w:num>
   <w:num w:numId="3">
     <w:abstractNumId w:val="3"/>
   </w:num>
   <w:num w:numId="4">
-    <w:abstractNumId w:val="11"/>
+    <w:abstractNumId w:val="12"/>
   </w:num>
   <w:num w:numId="5">
-    <w:abstractNumId w:val="15"/>
+    <w:abstractNumId w:val="16"/>
   </w:num>
   <w:num w:numId="6">
-    <w:abstractNumId w:val="18"/>
+    <w:abstractNumId w:val="21"/>
   </w:num>
   <w:num w:numId="7">
-    <w:abstractNumId w:val="13"/>
+    <w:abstractNumId w:val="14"/>
   </w:num>
   <w:num w:numId="8">
-    <w:abstractNumId w:val="17"/>
+    <w:abstractNumId w:val="20"/>
   </w:num>
   <w:num w:numId="9">
-    <w:abstractNumId w:val="19"/>
+    <w:abstractNumId w:val="22"/>
   </w:num>
   <w:num w:numId="10">
     <w:abstractNumId w:val="1"/>
@@ -5900,34 +7360,43 @@
     <w:abstractNumId w:val="0"/>
   </w:num>
   <w:num w:numId="12">
-    <w:abstractNumId w:val="9"/>
+    <w:abstractNumId w:val="10"/>
   </w:num>
   <w:num w:numId="13">
-    <w:abstractNumId w:val="7"/>
+    <w:abstractNumId w:val="8"/>
   </w:num>
   <w:num w:numId="14">
-    <w:abstractNumId w:val="16"/>
+    <w:abstractNumId w:val="18"/>
   </w:num>
   <w:num w:numId="15">
     <w:abstractNumId w:val="2"/>
   </w:num>
   <w:num w:numId="16">
-    <w:abstractNumId w:val="14"/>
+    <w:abstractNumId w:val="15"/>
   </w:num>
   <w:num w:numId="17">
+    <w:abstractNumId w:val="5"/>
+  </w:num>
+  <w:num w:numId="18">
+    <w:abstractNumId w:val="23"/>
+  </w:num>
+  <w:num w:numId="19">
+    <w:abstractNumId w:val="11"/>
+  </w:num>
+  <w:num w:numId="20">
+    <w:abstractNumId w:val="7"/>
+  </w:num>
+  <w:num w:numId="21">
+    <w:abstractNumId w:val="6"/>
+  </w:num>
+  <w:num w:numId="22">
+    <w:abstractNumId w:val="19"/>
+  </w:num>
+  <w:num w:numId="23">
     <w:abstractNumId w:val="4"/>
   </w:num>
-  <w:num w:numId="18">
-    <w:abstractNumId w:val="20"/>
-  </w:num>
-  <w:num w:numId="19">
-    <w:abstractNumId w:val="10"/>
-  </w:num>
-  <w:num w:numId="20">
-    <w:abstractNumId w:val="6"/>
-  </w:num>
-  <w:num w:numId="21">
-    <w:abstractNumId w:val="5"/>
+  <w:num w:numId="24">
+    <w:abstractNumId w:val="17"/>
   </w:num>
 </w:numbering>
 </file>
@@ -6414,6 +7883,55 @@
       <w:u w:val="single"/>
     </w:rPr>
   </w:style>
+  <w:style w:type="paragraph" w:styleId="TtulodeTDC">
+    <w:name w:val="TOC Heading"/>
+    <w:basedOn w:val="Ttulo1"/>
+    <w:next w:val="Normal"/>
+    <w:uiPriority w:val="39"/>
+    <w:semiHidden/>
+    <w:unhideWhenUsed/>
+    <w:qFormat/>
+    <w:rsid w:val="00AB3170"/>
+    <w:pPr>
+      <w:keepNext/>
+      <w:keepLines/>
+      <w:spacing w:before="480" w:beforeAutospacing="0" w:after="0" w:afterAutospacing="0" w:line="276" w:lineRule="auto"/>
+      <w:outlineLvl w:val="9"/>
+    </w:pPr>
+    <w:rPr>
+      <w:rFonts w:asciiTheme="majorHAnsi" w:eastAsiaTheme="majorEastAsia" w:hAnsiTheme="majorHAnsi" w:cstheme="majorBidi"/>
+      <w:color w:val="365F91" w:themeColor="accent1" w:themeShade="BF"/>
+      <w:kern w:val="0"/>
+      <w:sz w:val="28"/>
+      <w:szCs w:val="28"/>
+      <w:lang w:val="es-ES" w:eastAsia="en-US"/>
+    </w:rPr>
+  </w:style>
+  <w:style w:type="paragraph" w:styleId="TDC1">
+    <w:name w:val="toc 1"/>
+    <w:basedOn w:val="Normal"/>
+    <w:next w:val="Normal"/>
+    <w:autoRedefine/>
+    <w:uiPriority w:val="39"/>
+    <w:unhideWhenUsed/>
+    <w:rsid w:val="00AB3170"/>
+    <w:pPr>
+      <w:spacing w:after="100"/>
+    </w:pPr>
+  </w:style>
+  <w:style w:type="paragraph" w:styleId="TDC2">
+    <w:name w:val="toc 2"/>
+    <w:basedOn w:val="Normal"/>
+    <w:next w:val="Normal"/>
+    <w:autoRedefine/>
+    <w:uiPriority w:val="39"/>
+    <w:unhideWhenUsed/>
+    <w:rsid w:val="00AB3170"/>
+    <w:pPr>
+      <w:spacing w:after="100"/>
+      <w:ind w:left="220"/>
+    </w:pPr>
+  </w:style>
 </w:styles>
 </file>
 
@@ -6705,7 +8223,7 @@
 </file>
 
 <file path=customXml/itemProps1.xml><?xml version="1.0" encoding="utf-8"?>
-<ds:datastoreItem xmlns:ds="http://schemas.openxmlformats.org/officeDocument/2006/customXml" ds:itemID="{5B223257-181C-478E-85AD-92256998CC05}">
+<ds:datastoreItem xmlns:ds="http://schemas.openxmlformats.org/officeDocument/2006/customXml" ds:itemID="{8414EA66-13F4-4120-9309-659B217150BB}">
   <ds:schemaRefs>
     <ds:schemaRef ds:uri="http://schemas.openxmlformats.org/officeDocument/2006/bibliography"/>
   </ds:schemaRefs>

</xml_diff>